<commit_message>
Update Short and Long-term Pattern Discovery翻译.docx
</commit_message>
<xml_diff>
--- a/Papers/DataMining/Short and Long-term Pattern Discovery翻译.docx
+++ b/Papers/DataMining/Short and Long-term Pattern Discovery翻译.docx
@@ -3332,14 +3332,7 @@
           <w:color w:val="FF0000"/>
         </w:rPr>
         <w:lastRenderedPageBreak/>
-        <w:t>交通和天气</w:t>
-      </w:r>
-      <w:r>
-        <w:rPr>
-          <w:rFonts w:ascii="Times New Roman" w:eastAsia="宋体" w:hAnsi="Times New Roman" w:hint="eastAsia"/>
-          <w:color w:val="FF0000"/>
-        </w:rPr>
-        <w:t>的大规模、国家级的地理时空数据集来</w:t>
+        <w:t>交通和天气的大规模、国家级的地理时空数据集来</w:t>
       </w:r>
       <w:r>
         <w:rPr>
@@ -3619,7 +3612,7 @@
     <w:p>
       <w:pPr>
         <w:rPr>
-          <w:rFonts w:ascii="Times New Roman" w:eastAsia="宋体" w:hAnsi="Times New Roman" w:hint="eastAsia"/>
+          <w:rFonts w:ascii="Times New Roman" w:eastAsia="宋体" w:hAnsi="Times New Roman"/>
         </w:rPr>
       </w:pPr>
     </w:p>
@@ -4086,14 +4079,7 @@
             <w:rFonts w:ascii="Cambria Math" w:eastAsia="宋体" w:hAnsi="Cambria Math"/>
             <w:highlight w:val="yellow"/>
           </w:rPr>
-          <m:t xml:space="preserve">loc= &lt;latitude, longitude, </m:t>
-        </m:r>
-        <m:r>
-          <w:rPr>
-            <w:rFonts w:ascii="Cambria Math" w:eastAsia="宋体" w:hAnsi="Cambria Math"/>
-            <w:highlight w:val="yellow"/>
-          </w:rPr>
-          <m:t>Street</m:t>
+          <m:t>loc= &lt;latitude, longitude, Street</m:t>
         </m:r>
         <m:r>
           <m:rPr>
@@ -4434,7 +4420,8 @@
         </w:numPr>
         <w:ind w:firstLineChars="0"/>
         <w:rPr>
-          <w:rFonts w:ascii="Times New Roman" w:eastAsia="宋体" w:hAnsi="Times New Roman" w:hint="eastAsia"/>
+          <w:rFonts w:ascii="Times New Roman" w:eastAsia="宋体" w:hAnsi="Times New Roman"/>
+          <w:color w:val="FF0000"/>
         </w:rPr>
       </w:pPr>
       <w:r>
@@ -4447,8 +4434,4042 @@
         <w:rPr>
           <w:rFonts w:ascii="Times New Roman" w:eastAsia="宋体" w:hAnsi="Times New Roman"/>
         </w:rPr>
-        <w:t xml:space="preserve">eak-Dependency Relationship: </w:t>
-      </w:r>
+        <w:t>eak-Dependency Relationship</w:t>
+      </w:r>
+      <w:r>
+        <w:rPr>
+          <w:rFonts w:ascii="Times New Roman" w:eastAsia="宋体" w:hAnsi="Times New Roman"/>
+          <w:color w:val="FF0000"/>
+        </w:rPr>
+        <w:t>(</w:t>
+      </w:r>
+      <w:r>
+        <w:rPr>
+          <w:rFonts w:ascii="Times New Roman" w:eastAsia="宋体" w:hAnsi="Times New Roman" w:hint="eastAsia"/>
+          <w:color w:val="FF0000"/>
+        </w:rPr>
+        <w:t>弱依赖关系</w:t>
+      </w:r>
+      <w:r>
+        <w:rPr>
+          <w:rFonts w:ascii="Times New Roman" w:eastAsia="宋体" w:hAnsi="Times New Roman"/>
+          <w:color w:val="FF0000"/>
+        </w:rPr>
+        <w:t>)</w:t>
+      </w:r>
+      <w:r>
+        <w:rPr>
+          <w:rFonts w:ascii="Times New Roman" w:eastAsia="宋体" w:hAnsi="Times New Roman"/>
+        </w:rPr>
+        <w:t xml:space="preserve">: </w:t>
+      </w:r>
+      <w:r>
+        <w:rPr>
+          <w:rFonts w:ascii="Times New Roman" w:eastAsia="宋体" w:hAnsi="Times New Roman"/>
+        </w:rPr>
+        <w:t xml:space="preserve">two co-occurring and co-located geospatial </w:t>
+      </w:r>
+      <w:r>
+        <w:rPr>
+          <w:rFonts w:ascii="Times New Roman" w:eastAsia="宋体" w:hAnsi="Times New Roman"/>
+        </w:rPr>
+        <w:lastRenderedPageBreak/>
+        <w:t>entities are called weakly dependent.</w:t>
+      </w:r>
+      <w:r>
+        <w:rPr>
+          <w:rFonts w:ascii="Times New Roman" w:eastAsia="宋体" w:hAnsi="Times New Roman" w:hint="eastAsia"/>
+          <w:color w:val="FF0000"/>
+        </w:rPr>
+        <w:t>两个共同发生（</w:t>
+      </w:r>
+      <w:r>
+        <w:rPr>
+          <w:rFonts w:ascii="Times New Roman" w:eastAsia="宋体" w:hAnsi="Times New Roman"/>
+          <w:color w:val="FF0000"/>
+        </w:rPr>
+        <w:t>co-occurring</w:t>
+      </w:r>
+      <w:r>
+        <w:rPr>
+          <w:rFonts w:ascii="Times New Roman" w:eastAsia="宋体" w:hAnsi="Times New Roman" w:hint="eastAsia"/>
+          <w:color w:val="FF0000"/>
+        </w:rPr>
+        <w:t>）和共存（</w:t>
+      </w:r>
+      <w:r>
+        <w:rPr>
+          <w:rFonts w:ascii="Times New Roman" w:eastAsia="宋体" w:hAnsi="Times New Roman"/>
+          <w:color w:val="FF0000"/>
+        </w:rPr>
+        <w:t>co-located</w:t>
+      </w:r>
+      <w:r>
+        <w:rPr>
+          <w:rFonts w:ascii="Times New Roman" w:eastAsia="宋体" w:hAnsi="Times New Roman" w:hint="eastAsia"/>
+          <w:color w:val="FF0000"/>
+        </w:rPr>
+        <w:t>）的地理空间实体被称为弱依赖。</w:t>
+      </w:r>
+      <w:r>
+        <w:rPr>
+          <w:rFonts w:ascii="Times New Roman" w:eastAsia="宋体" w:hAnsi="Times New Roman"/>
+        </w:rPr>
+        <w:t xml:space="preserve"> Co-occurrence for two entities </w:t>
+      </w:r>
+      <m:oMath>
+        <m:sSub>
+          <m:sSubPr>
+            <m:ctrlPr>
+              <w:rPr>
+                <w:rFonts w:ascii="Cambria Math" w:eastAsia="宋体" w:hAnsi="Cambria Math"/>
+                <w:i/>
+              </w:rPr>
+            </m:ctrlPr>
+          </m:sSubPr>
+          <m:e>
+            <m:r>
+              <w:rPr>
+                <w:rFonts w:ascii="Cambria Math" w:eastAsia="宋体" w:hAnsi="Cambria Math"/>
+              </w:rPr>
+              <m:t>e</m:t>
+            </m:r>
+          </m:e>
+          <m:sub>
+            <m:r>
+              <w:rPr>
+                <w:rFonts w:ascii="Cambria Math" w:eastAsia="宋体" w:hAnsi="Cambria Math"/>
+              </w:rPr>
+              <m:t>1</m:t>
+            </m:r>
+          </m:sub>
+        </m:sSub>
+      </m:oMath>
+      <w:r>
+        <w:rPr>
+          <w:rFonts w:ascii="Times New Roman" w:eastAsia="宋体" w:hAnsi="Times New Roman" w:hint="eastAsia"/>
+        </w:rPr>
+        <w:t xml:space="preserve"> </w:t>
+      </w:r>
+      <w:r>
+        <w:rPr>
+          <w:rFonts w:ascii="Times New Roman" w:eastAsia="宋体" w:hAnsi="Times New Roman"/>
+        </w:rPr>
+        <w:t xml:space="preserve">and </w:t>
+      </w:r>
+      <m:oMath>
+        <m:sSub>
+          <m:sSubPr>
+            <m:ctrlPr>
+              <w:rPr>
+                <w:rFonts w:ascii="Cambria Math" w:eastAsia="宋体" w:hAnsi="Cambria Math"/>
+                <w:i/>
+              </w:rPr>
+            </m:ctrlPr>
+          </m:sSubPr>
+          <m:e>
+            <m:r>
+              <w:rPr>
+                <w:rFonts w:ascii="Cambria Math" w:eastAsia="宋体" w:hAnsi="Cambria Math"/>
+              </w:rPr>
+              <m:t>e</m:t>
+            </m:r>
+          </m:e>
+          <m:sub>
+            <m:r>
+              <w:rPr>
+                <w:rFonts w:ascii="Cambria Math" w:eastAsia="宋体" w:hAnsi="Cambria Math"/>
+              </w:rPr>
+              <m:t>2</m:t>
+            </m:r>
+          </m:sub>
+        </m:sSub>
+      </m:oMath>
+      <w:r>
+        <w:rPr>
+          <w:rFonts w:ascii="Times New Roman" w:eastAsia="宋体" w:hAnsi="Times New Roman" w:hint="eastAsia"/>
+        </w:rPr>
+        <w:t xml:space="preserve"> </w:t>
+      </w:r>
+      <w:r>
+        <w:rPr>
+          <w:rFonts w:ascii="Times New Roman" w:eastAsia="宋体" w:hAnsi="Times New Roman"/>
+        </w:rPr>
+        <w:t xml:space="preserve">means </w:t>
+      </w:r>
+      <m:oMath>
+        <m:r>
+          <w:rPr>
+            <w:rFonts w:ascii="Cambria Math" w:eastAsia="宋体" w:hAnsi="Cambria Math"/>
+            <w:highlight w:val="yellow"/>
+          </w:rPr>
+          <m:t>0≤</m:t>
+        </m:r>
+        <m:d>
+          <m:dPr>
+            <m:begChr m:val="|"/>
+            <m:endChr m:val="|"/>
+            <m:ctrlPr>
+              <w:rPr>
+                <w:rFonts w:ascii="Cambria Math" w:eastAsia="宋体" w:hAnsi="Cambria Math"/>
+                <w:i/>
+                <w:highlight w:val="yellow"/>
+              </w:rPr>
+            </m:ctrlPr>
+          </m:dPr>
+          <m:e>
+            <m:sSub>
+              <m:sSubPr>
+                <m:ctrlPr>
+                  <w:rPr>
+                    <w:rFonts w:ascii="Cambria Math" w:eastAsia="宋体" w:hAnsi="Cambria Math"/>
+                    <w:i/>
+                    <w:highlight w:val="yellow"/>
+                  </w:rPr>
+                </m:ctrlPr>
+              </m:sSubPr>
+              <m:e>
+                <m:r>
+                  <w:rPr>
+                    <w:rFonts w:ascii="Cambria Math" w:eastAsia="宋体" w:hAnsi="Cambria Math"/>
+                    <w:highlight w:val="yellow"/>
+                  </w:rPr>
+                  <m:t>e</m:t>
+                </m:r>
+              </m:e>
+              <m:sub>
+                <m:r>
+                  <w:rPr>
+                    <w:rFonts w:ascii="Cambria Math" w:eastAsia="宋体" w:hAnsi="Cambria Math"/>
+                    <w:highlight w:val="yellow"/>
+                  </w:rPr>
+                  <m:t>1</m:t>
+                </m:r>
+              </m:sub>
+            </m:sSub>
+            <m:r>
+              <w:rPr>
+                <w:rFonts w:ascii="Cambria Math" w:eastAsia="宋体" w:hAnsi="Cambria Math"/>
+                <w:highlight w:val="yellow"/>
+              </w:rPr>
+              <m:t xml:space="preserve">.start-  </m:t>
+            </m:r>
+            <m:sSub>
+              <m:sSubPr>
+                <m:ctrlPr>
+                  <w:rPr>
+                    <w:rFonts w:ascii="Cambria Math" w:eastAsia="宋体" w:hAnsi="Cambria Math"/>
+                    <w:i/>
+                    <w:highlight w:val="yellow"/>
+                  </w:rPr>
+                </m:ctrlPr>
+              </m:sSubPr>
+              <m:e>
+                <m:r>
+                  <w:rPr>
+                    <w:rFonts w:ascii="Cambria Math" w:eastAsia="宋体" w:hAnsi="Cambria Math"/>
+                    <w:highlight w:val="yellow"/>
+                  </w:rPr>
+                  <m:t>e</m:t>
+                </m:r>
+              </m:e>
+              <m:sub>
+                <m:r>
+                  <w:rPr>
+                    <w:rFonts w:ascii="Cambria Math" w:eastAsia="宋体" w:hAnsi="Cambria Math"/>
+                    <w:highlight w:val="yellow"/>
+                  </w:rPr>
+                  <m:t>2</m:t>
+                </m:r>
+              </m:sub>
+            </m:sSub>
+            <m:r>
+              <w:rPr>
+                <w:rFonts w:ascii="Cambria Math" w:eastAsia="宋体" w:hAnsi="Cambria Math"/>
+                <w:highlight w:val="yellow"/>
+              </w:rPr>
+              <m:t>.start</m:t>
+            </m:r>
+          </m:e>
+        </m:d>
+        <m:r>
+          <w:rPr>
+            <w:rFonts w:ascii="Cambria Math" w:eastAsia="宋体" w:hAnsi="Cambria Math"/>
+            <w:highlight w:val="yellow"/>
+          </w:rPr>
+          <m:t>≤T-thresh</m:t>
+        </m:r>
+      </m:oMath>
+      <w:r>
+        <w:rPr>
+          <w:rFonts w:ascii="Times New Roman" w:eastAsia="宋体" w:hAnsi="Times New Roman" w:hint="eastAsia"/>
+        </w:rPr>
+        <w:t>,</w:t>
+      </w:r>
+      <w:r>
+        <w:rPr>
+          <w:rFonts w:ascii="Times New Roman" w:eastAsia="宋体" w:hAnsi="Times New Roman"/>
+        </w:rPr>
+        <w:t xml:space="preserve"> where </w:t>
+      </w:r>
+      <m:oMath>
+        <m:r>
+          <w:rPr>
+            <w:rFonts w:ascii="Cambria Math" w:eastAsia="宋体" w:hAnsi="Cambria Math"/>
+          </w:rPr>
+          <m:t>T-thresh</m:t>
+        </m:r>
+      </m:oMath>
+      <w:r>
+        <w:rPr>
+          <w:rFonts w:ascii="Times New Roman" w:eastAsia="宋体" w:hAnsi="Times New Roman" w:hint="eastAsia"/>
+        </w:rPr>
+        <w:t xml:space="preserve"> </w:t>
+      </w:r>
+      <w:r>
+        <w:rPr>
+          <w:rFonts w:ascii="Times New Roman" w:eastAsia="宋体" w:hAnsi="Times New Roman"/>
+        </w:rPr>
+        <w:t xml:space="preserve">is a time-threshold. </w:t>
+      </w:r>
+      <w:r>
+        <w:rPr>
+          <w:rFonts w:ascii="Times New Roman" w:eastAsia="宋体" w:hAnsi="Times New Roman" w:hint="eastAsia"/>
+          <w:color w:val="FF0000"/>
+        </w:rPr>
+        <w:t>两个实体</w:t>
+      </w:r>
+      <m:oMath>
+        <m:sSub>
+          <m:sSubPr>
+            <m:ctrlPr>
+              <w:rPr>
+                <w:rFonts w:ascii="Cambria Math" w:eastAsia="宋体" w:hAnsi="Cambria Math"/>
+                <w:i/>
+                <w:color w:val="FF0000"/>
+              </w:rPr>
+            </m:ctrlPr>
+          </m:sSubPr>
+          <m:e>
+            <m:r>
+              <w:rPr>
+                <w:rFonts w:ascii="Cambria Math" w:eastAsia="宋体" w:hAnsi="Cambria Math"/>
+                <w:color w:val="FF0000"/>
+              </w:rPr>
+              <m:t>e</m:t>
+            </m:r>
+          </m:e>
+          <m:sub>
+            <m:r>
+              <w:rPr>
+                <w:rFonts w:ascii="Cambria Math" w:eastAsia="宋体" w:hAnsi="Cambria Math"/>
+                <w:color w:val="FF0000"/>
+              </w:rPr>
+              <m:t>1</m:t>
+            </m:r>
+          </m:sub>
+        </m:sSub>
+      </m:oMath>
+      <w:r>
+        <w:rPr>
+          <w:rFonts w:ascii="Times New Roman" w:eastAsia="宋体" w:hAnsi="Times New Roman" w:hint="eastAsia"/>
+          <w:color w:val="FF0000"/>
+        </w:rPr>
+        <w:t>和</w:t>
+      </w:r>
+      <m:oMath>
+        <m:sSub>
+          <m:sSubPr>
+            <m:ctrlPr>
+              <w:rPr>
+                <w:rFonts w:ascii="Cambria Math" w:eastAsia="宋体" w:hAnsi="Cambria Math"/>
+                <w:i/>
+                <w:color w:val="FF0000"/>
+              </w:rPr>
+            </m:ctrlPr>
+          </m:sSubPr>
+          <m:e>
+            <m:r>
+              <w:rPr>
+                <w:rFonts w:ascii="Cambria Math" w:eastAsia="宋体" w:hAnsi="Cambria Math"/>
+                <w:color w:val="FF0000"/>
+              </w:rPr>
+              <m:t>e</m:t>
+            </m:r>
+          </m:e>
+          <m:sub>
+            <m:r>
+              <w:rPr>
+                <w:rFonts w:ascii="Cambria Math" w:eastAsia="宋体" w:hAnsi="Cambria Math"/>
+                <w:color w:val="FF0000"/>
+              </w:rPr>
+              <m:t>2</m:t>
+            </m:r>
+          </m:sub>
+        </m:sSub>
+      </m:oMath>
+      <w:r>
+        <w:rPr>
+          <w:rFonts w:ascii="Times New Roman" w:eastAsia="宋体" w:hAnsi="Times New Roman" w:hint="eastAsia"/>
+          <w:color w:val="FF0000"/>
+        </w:rPr>
+        <w:t>共现是指</w:t>
+      </w:r>
+      <m:oMath>
+        <m:r>
+          <w:rPr>
+            <w:rFonts w:ascii="Cambria Math" w:eastAsia="宋体" w:hAnsi="Cambria Math"/>
+            <w:color w:val="FF0000"/>
+          </w:rPr>
+          <m:t>0≤</m:t>
+        </m:r>
+        <m:d>
+          <m:dPr>
+            <m:begChr m:val="|"/>
+            <m:endChr m:val="|"/>
+            <m:ctrlPr>
+              <w:rPr>
+                <w:rFonts w:ascii="Cambria Math" w:eastAsia="宋体" w:hAnsi="Cambria Math"/>
+                <w:i/>
+                <w:color w:val="FF0000"/>
+              </w:rPr>
+            </m:ctrlPr>
+          </m:dPr>
+          <m:e>
+            <m:sSub>
+              <m:sSubPr>
+                <m:ctrlPr>
+                  <w:rPr>
+                    <w:rFonts w:ascii="Cambria Math" w:eastAsia="宋体" w:hAnsi="Cambria Math"/>
+                    <w:i/>
+                    <w:color w:val="FF0000"/>
+                  </w:rPr>
+                </m:ctrlPr>
+              </m:sSubPr>
+              <m:e>
+                <m:r>
+                  <w:rPr>
+                    <w:rFonts w:ascii="Cambria Math" w:eastAsia="宋体" w:hAnsi="Cambria Math"/>
+                    <w:color w:val="FF0000"/>
+                  </w:rPr>
+                  <m:t>e</m:t>
+                </m:r>
+              </m:e>
+              <m:sub>
+                <m:r>
+                  <w:rPr>
+                    <w:rFonts w:ascii="Cambria Math" w:eastAsia="宋体" w:hAnsi="Cambria Math"/>
+                    <w:color w:val="FF0000"/>
+                  </w:rPr>
+                  <m:t>1</m:t>
+                </m:r>
+              </m:sub>
+            </m:sSub>
+            <m:r>
+              <w:rPr>
+                <w:rFonts w:ascii="Cambria Math" w:eastAsia="宋体" w:hAnsi="Cambria Math"/>
+                <w:color w:val="FF0000"/>
+              </w:rPr>
+              <m:t xml:space="preserve">.start-  </m:t>
+            </m:r>
+            <m:sSub>
+              <m:sSubPr>
+                <m:ctrlPr>
+                  <w:rPr>
+                    <w:rFonts w:ascii="Cambria Math" w:eastAsia="宋体" w:hAnsi="Cambria Math"/>
+                    <w:i/>
+                    <w:color w:val="FF0000"/>
+                  </w:rPr>
+                </m:ctrlPr>
+              </m:sSubPr>
+              <m:e>
+                <m:r>
+                  <w:rPr>
+                    <w:rFonts w:ascii="Cambria Math" w:eastAsia="宋体" w:hAnsi="Cambria Math"/>
+                    <w:color w:val="FF0000"/>
+                  </w:rPr>
+                  <m:t>e</m:t>
+                </m:r>
+              </m:e>
+              <m:sub>
+                <m:r>
+                  <w:rPr>
+                    <w:rFonts w:ascii="Cambria Math" w:eastAsia="宋体" w:hAnsi="Cambria Math"/>
+                    <w:color w:val="FF0000"/>
+                  </w:rPr>
+                  <m:t>2</m:t>
+                </m:r>
+              </m:sub>
+            </m:sSub>
+            <m:r>
+              <w:rPr>
+                <w:rFonts w:ascii="Cambria Math" w:eastAsia="宋体" w:hAnsi="Cambria Math"/>
+                <w:color w:val="FF0000"/>
+              </w:rPr>
+              <m:t>.start</m:t>
+            </m:r>
+          </m:e>
+        </m:d>
+        <m:r>
+          <w:rPr>
+            <w:rFonts w:ascii="Cambria Math" w:eastAsia="宋体" w:hAnsi="Cambria Math"/>
+            <w:color w:val="FF0000"/>
+          </w:rPr>
+          <m:t>≤T-thresh</m:t>
+        </m:r>
+      </m:oMath>
+      <w:r>
+        <w:rPr>
+          <w:rFonts w:ascii="Times New Roman" w:eastAsia="宋体" w:hAnsi="Times New Roman"/>
+          <w:color w:val="FF0000"/>
+        </w:rPr>
+        <w:t xml:space="preserve"> </w:t>
+      </w:r>
+      <w:r>
+        <w:rPr>
+          <w:rFonts w:ascii="Times New Roman" w:eastAsia="宋体" w:hAnsi="Times New Roman" w:hint="eastAsia"/>
+          <w:color w:val="FF0000"/>
+        </w:rPr>
+        <w:t>，其中</w:t>
+      </w:r>
+      <m:oMath>
+        <m:r>
+          <w:rPr>
+            <w:rFonts w:ascii="Cambria Math" w:eastAsia="宋体" w:hAnsi="Cambria Math"/>
+            <w:color w:val="FF0000"/>
+          </w:rPr>
+          <m:t>T-thresh</m:t>
+        </m:r>
+      </m:oMath>
+      <w:r>
+        <w:rPr>
+          <w:rFonts w:ascii="Times New Roman" w:eastAsia="宋体" w:hAnsi="Times New Roman"/>
+          <w:color w:val="FF0000"/>
+        </w:rPr>
+        <w:t xml:space="preserve"> </w:t>
+      </w:r>
+      <w:r>
+        <w:rPr>
+          <w:rFonts w:ascii="Times New Roman" w:eastAsia="宋体" w:hAnsi="Times New Roman" w:hint="eastAsia"/>
+          <w:color w:val="FF0000"/>
+        </w:rPr>
+        <w:t>是一个时间阈值。</w:t>
+      </w:r>
+      <w:r>
+        <w:rPr>
+          <w:rFonts w:ascii="Times New Roman" w:eastAsia="宋体" w:hAnsi="Times New Roman"/>
+        </w:rPr>
+        <w:t>Collocation for two traffic entities requires location matching as well as spatial closeness.</w:t>
+      </w:r>
+      <w:r>
+        <w:rPr>
+          <w:rFonts w:ascii="Times New Roman" w:eastAsia="宋体" w:hAnsi="Times New Roman"/>
+        </w:rPr>
+        <w:t xml:space="preserve"> </w:t>
+      </w:r>
+      <w:r>
+        <w:rPr>
+          <w:rFonts w:ascii="Times New Roman" w:eastAsia="宋体" w:hAnsi="Times New Roman" w:hint="eastAsia"/>
+          <w:color w:val="FF0000"/>
+        </w:rPr>
+        <w:t>两个交通实体共现要求位置匹配以及空间紧密度。</w:t>
+      </w:r>
+      <w:r>
+        <w:rPr>
+          <w:rFonts w:ascii="Times New Roman" w:eastAsia="宋体" w:hAnsi="Times New Roman"/>
+        </w:rPr>
+        <w:t>The former means that all location fields except the GPS coordi</w:t>
+      </w:r>
+      <w:r>
+        <w:rPr>
+          <w:rFonts w:ascii="Times New Roman" w:eastAsia="宋体" w:hAnsi="Times New Roman"/>
+        </w:rPr>
+        <w:t xml:space="preserve">nates should be the same. </w:t>
+      </w:r>
+      <w:r>
+        <w:rPr>
+          <w:rFonts w:ascii="Times New Roman" w:eastAsia="宋体" w:hAnsi="Times New Roman" w:hint="eastAsia"/>
+          <w:color w:val="FF0000"/>
+        </w:rPr>
+        <w:t>位置匹配意味着除</w:t>
+      </w:r>
+      <w:r>
+        <w:rPr>
+          <w:rFonts w:ascii="Times New Roman" w:eastAsia="宋体" w:hAnsi="Times New Roman" w:hint="eastAsia"/>
+          <w:color w:val="FF0000"/>
+        </w:rPr>
+        <w:t>GPS</w:t>
+      </w:r>
+      <w:r>
+        <w:rPr>
+          <w:rFonts w:ascii="Times New Roman" w:eastAsia="宋体" w:hAnsi="Times New Roman" w:hint="eastAsia"/>
+          <w:color w:val="FF0000"/>
+        </w:rPr>
+        <w:t>坐标外的所有位置字段都应该相同。</w:t>
+      </w:r>
+      <w:r>
+        <w:rPr>
+          <w:rFonts w:ascii="Times New Roman" w:eastAsia="宋体" w:hAnsi="Times New Roman"/>
+        </w:rPr>
+        <w:t xml:space="preserve">By latter, we require that </w:t>
+      </w:r>
+      <m:oMath>
+        <m:r>
+          <w:rPr>
+            <w:rFonts w:ascii="Cambria Math" w:eastAsia="宋体" w:hAnsi="Cambria Math"/>
+            <w:highlight w:val="yellow"/>
+          </w:rPr>
+          <m:t>dist</m:t>
+        </m:r>
+        <m:d>
+          <m:dPr>
+            <m:ctrlPr>
+              <w:rPr>
+                <w:rFonts w:ascii="Cambria Math" w:eastAsia="宋体" w:hAnsi="Cambria Math"/>
+                <w:i/>
+                <w:highlight w:val="yellow"/>
+              </w:rPr>
+            </m:ctrlPr>
+          </m:dPr>
+          <m:e>
+            <m:sSub>
+              <m:sSubPr>
+                <m:ctrlPr>
+                  <w:rPr>
+                    <w:rFonts w:ascii="Cambria Math" w:eastAsia="宋体" w:hAnsi="Cambria Math"/>
+                    <w:i/>
+                    <w:highlight w:val="yellow"/>
+                  </w:rPr>
+                </m:ctrlPr>
+              </m:sSubPr>
+              <m:e>
+                <m:r>
+                  <w:rPr>
+                    <w:rFonts w:ascii="Cambria Math" w:eastAsia="宋体" w:hAnsi="Cambria Math"/>
+                    <w:highlight w:val="yellow"/>
+                  </w:rPr>
+                  <m:t>e</m:t>
+                </m:r>
+              </m:e>
+              <m:sub>
+                <m:r>
+                  <w:rPr>
+                    <w:rFonts w:ascii="Cambria Math" w:eastAsia="宋体" w:hAnsi="Cambria Math"/>
+                    <w:highlight w:val="yellow"/>
+                  </w:rPr>
+                  <m:t>1</m:t>
+                </m:r>
+              </m:sub>
+            </m:sSub>
+            <m:r>
+              <w:rPr>
+                <w:rFonts w:ascii="Cambria Math" w:eastAsia="宋体" w:hAnsi="Cambria Math"/>
+                <w:highlight w:val="yellow"/>
+              </w:rPr>
+              <m:t xml:space="preserve">, </m:t>
+            </m:r>
+            <m:sSub>
+              <m:sSubPr>
+                <m:ctrlPr>
+                  <w:rPr>
+                    <w:rFonts w:ascii="Cambria Math" w:eastAsia="宋体" w:hAnsi="Cambria Math"/>
+                    <w:i/>
+                    <w:highlight w:val="yellow"/>
+                  </w:rPr>
+                </m:ctrlPr>
+              </m:sSubPr>
+              <m:e>
+                <m:r>
+                  <w:rPr>
+                    <w:rFonts w:ascii="Cambria Math" w:eastAsia="宋体" w:hAnsi="Cambria Math"/>
+                    <w:highlight w:val="yellow"/>
+                  </w:rPr>
+                  <m:t>e</m:t>
+                </m:r>
+              </m:e>
+              <m:sub>
+                <m:r>
+                  <w:rPr>
+                    <w:rFonts w:ascii="Cambria Math" w:eastAsia="宋体" w:hAnsi="Cambria Math"/>
+                    <w:highlight w:val="yellow"/>
+                  </w:rPr>
+                  <m:t>2</m:t>
+                </m:r>
+              </m:sub>
+            </m:sSub>
+          </m:e>
+        </m:d>
+        <m:r>
+          <w:rPr>
+            <w:rFonts w:ascii="Cambria Math" w:eastAsia="宋体" w:hAnsi="Cambria Math"/>
+            <w:highlight w:val="yellow"/>
+          </w:rPr>
+          <m:t>≤D-thresh</m:t>
+        </m:r>
+      </m:oMath>
+      <w:r>
+        <w:rPr>
+          <w:rFonts w:ascii="Times New Roman" w:eastAsia="宋体" w:hAnsi="Times New Roman" w:hint="eastAsia"/>
+        </w:rPr>
+        <w:t>,</w:t>
+      </w:r>
+      <w:r>
+        <w:rPr>
+          <w:rFonts w:ascii="Times New Roman" w:eastAsia="宋体" w:hAnsi="Times New Roman"/>
+        </w:rPr>
+        <w:t xml:space="preserve"> where </w:t>
+      </w:r>
+      <m:oMath>
+        <m:r>
+          <w:rPr>
+            <w:rFonts w:ascii="Cambria Math" w:eastAsia="宋体" w:hAnsi="Cambria Math"/>
+            <w:highlight w:val="yellow"/>
+          </w:rPr>
+          <m:t>dist</m:t>
+        </m:r>
+      </m:oMath>
+      <w:r>
+        <w:rPr>
+          <w:rFonts w:ascii="Times New Roman" w:eastAsia="宋体" w:hAnsi="Times New Roman" w:hint="eastAsia"/>
+          <w:highlight w:val="yellow"/>
+        </w:rPr>
+        <w:t xml:space="preserve"> </w:t>
+      </w:r>
+      <w:r>
+        <w:rPr>
+          <w:rFonts w:ascii="Times New Roman" w:eastAsia="宋体" w:hAnsi="Times New Roman"/>
+          <w:highlight w:val="yellow"/>
+        </w:rPr>
+        <w:t xml:space="preserve">is the Haversine distance </w:t>
+      </w:r>
+      <w:r>
+        <w:rPr>
+          <w:rFonts w:ascii="Times New Roman" w:eastAsia="宋体" w:hAnsi="Times New Roman"/>
+          <w:highlight w:val="yellow"/>
+        </w:rPr>
+        <w:t>function based on GPS coordinates</w:t>
+      </w:r>
+      <w:r>
+        <w:rPr>
+          <w:rFonts w:ascii="Times New Roman" w:eastAsia="宋体" w:hAnsi="Times New Roman"/>
+        </w:rPr>
+        <w:t xml:space="preserve">, and </w:t>
+      </w:r>
+      <m:oMath>
+        <m:r>
+          <w:rPr>
+            <w:rFonts w:ascii="Cambria Math" w:eastAsia="宋体" w:hAnsi="Cambria Math"/>
+          </w:rPr>
+          <m:t>D-thresh</m:t>
+        </m:r>
+      </m:oMath>
+      <w:r>
+        <w:rPr>
+          <w:rFonts w:ascii="Times New Roman" w:eastAsia="宋体" w:hAnsi="Times New Roman"/>
+        </w:rPr>
+        <w:t xml:space="preserve"> is a distance threshold</w:t>
+      </w:r>
+      <w:r>
+        <w:rPr>
+          <w:rFonts w:ascii="Times New Roman" w:eastAsia="宋体" w:hAnsi="Times New Roman"/>
+        </w:rPr>
+        <w:t xml:space="preserve">. </w:t>
+      </w:r>
+      <w:r>
+        <w:rPr>
+          <w:rFonts w:ascii="Times New Roman" w:eastAsia="宋体" w:hAnsi="Times New Roman" w:hint="eastAsia"/>
+          <w:color w:val="FF0000"/>
+        </w:rPr>
+        <w:t>通过后者，我们要求</w:t>
+      </w:r>
+      <m:oMath>
+        <m:r>
+          <w:rPr>
+            <w:rFonts w:ascii="Cambria Math" w:eastAsia="宋体" w:hAnsi="Cambria Math"/>
+            <w:color w:val="FF0000"/>
+          </w:rPr>
+          <m:t>dist</m:t>
+        </m:r>
+        <m:d>
+          <m:dPr>
+            <m:ctrlPr>
+              <w:rPr>
+                <w:rFonts w:ascii="Cambria Math" w:eastAsia="宋体" w:hAnsi="Cambria Math"/>
+                <w:i/>
+                <w:color w:val="FF0000"/>
+              </w:rPr>
+            </m:ctrlPr>
+          </m:dPr>
+          <m:e>
+            <m:sSub>
+              <m:sSubPr>
+                <m:ctrlPr>
+                  <w:rPr>
+                    <w:rFonts w:ascii="Cambria Math" w:eastAsia="宋体" w:hAnsi="Cambria Math"/>
+                    <w:i/>
+                    <w:color w:val="FF0000"/>
+                  </w:rPr>
+                </m:ctrlPr>
+              </m:sSubPr>
+              <m:e>
+                <m:r>
+                  <w:rPr>
+                    <w:rFonts w:ascii="Cambria Math" w:eastAsia="宋体" w:hAnsi="Cambria Math"/>
+                    <w:color w:val="FF0000"/>
+                  </w:rPr>
+                  <m:t>e</m:t>
+                </m:r>
+              </m:e>
+              <m:sub>
+                <m:r>
+                  <w:rPr>
+                    <w:rFonts w:ascii="Cambria Math" w:eastAsia="宋体" w:hAnsi="Cambria Math"/>
+                    <w:color w:val="FF0000"/>
+                  </w:rPr>
+                  <m:t>1</m:t>
+                </m:r>
+              </m:sub>
+            </m:sSub>
+            <m:r>
+              <w:rPr>
+                <w:rFonts w:ascii="Cambria Math" w:eastAsia="宋体" w:hAnsi="Cambria Math"/>
+                <w:color w:val="FF0000"/>
+              </w:rPr>
+              <m:t xml:space="preserve">, </m:t>
+            </m:r>
+            <m:sSub>
+              <m:sSubPr>
+                <m:ctrlPr>
+                  <w:rPr>
+                    <w:rFonts w:ascii="Cambria Math" w:eastAsia="宋体" w:hAnsi="Cambria Math"/>
+                    <w:i/>
+                    <w:color w:val="FF0000"/>
+                  </w:rPr>
+                </m:ctrlPr>
+              </m:sSubPr>
+              <m:e>
+                <m:r>
+                  <w:rPr>
+                    <w:rFonts w:ascii="Cambria Math" w:eastAsia="宋体" w:hAnsi="Cambria Math"/>
+                    <w:color w:val="FF0000"/>
+                  </w:rPr>
+                  <m:t>e</m:t>
+                </m:r>
+              </m:e>
+              <m:sub>
+                <m:r>
+                  <w:rPr>
+                    <w:rFonts w:ascii="Cambria Math" w:eastAsia="宋体" w:hAnsi="Cambria Math"/>
+                    <w:color w:val="FF0000"/>
+                  </w:rPr>
+                  <m:t>2</m:t>
+                </m:r>
+              </m:sub>
+            </m:sSub>
+          </m:e>
+        </m:d>
+        <m:r>
+          <w:rPr>
+            <w:rFonts w:ascii="Cambria Math" w:eastAsia="宋体" w:hAnsi="Cambria Math"/>
+            <w:color w:val="FF0000"/>
+          </w:rPr>
+          <m:t>≤D-thresh</m:t>
+        </m:r>
+      </m:oMath>
+      <w:r>
+        <w:rPr>
+          <w:rFonts w:ascii="Times New Roman" w:eastAsia="宋体" w:hAnsi="Times New Roman"/>
+          <w:color w:val="FF0000"/>
+        </w:rPr>
+        <w:t xml:space="preserve"> </w:t>
+      </w:r>
+      <w:r>
+        <w:rPr>
+          <w:rFonts w:ascii="Times New Roman" w:eastAsia="宋体" w:hAnsi="Times New Roman" w:hint="eastAsia"/>
+          <w:color w:val="FF0000"/>
+        </w:rPr>
+        <w:t>，其中</w:t>
+      </w:r>
+      <m:oMath>
+        <m:r>
+          <w:rPr>
+            <w:rFonts w:ascii="Cambria Math" w:eastAsia="宋体" w:hAnsi="Cambria Math"/>
+            <w:color w:val="FF0000"/>
+          </w:rPr>
+          <m:t>dist</m:t>
+        </m:r>
+      </m:oMath>
+      <w:r>
+        <w:rPr>
+          <w:rFonts w:ascii="Times New Roman" w:eastAsia="宋体" w:hAnsi="Times New Roman" w:hint="eastAsia"/>
+          <w:color w:val="FF0000"/>
+        </w:rPr>
+        <w:t>是基于</w:t>
+      </w:r>
+      <w:r>
+        <w:rPr>
+          <w:rFonts w:ascii="Times New Roman" w:eastAsia="宋体" w:hAnsi="Times New Roman" w:hint="eastAsia"/>
+          <w:color w:val="FF0000"/>
+        </w:rPr>
+        <w:t>GPS</w:t>
+      </w:r>
+      <w:r>
+        <w:rPr>
+          <w:rFonts w:ascii="Times New Roman" w:eastAsia="宋体" w:hAnsi="Times New Roman" w:hint="eastAsia"/>
+          <w:color w:val="FF0000"/>
+        </w:rPr>
+        <w:t>坐标的</w:t>
+      </w:r>
+      <w:r>
+        <w:rPr>
+          <w:rFonts w:ascii="Times New Roman" w:eastAsia="宋体" w:hAnsi="Times New Roman" w:hint="eastAsia"/>
+          <w:color w:val="FF0000"/>
+        </w:rPr>
+        <w:t>Haversine</w:t>
+      </w:r>
+      <w:r>
+        <w:rPr>
+          <w:rFonts w:ascii="Times New Roman" w:eastAsia="宋体" w:hAnsi="Times New Roman" w:hint="eastAsia"/>
+          <w:color w:val="FF0000"/>
+        </w:rPr>
+        <w:t>距离函数，</w:t>
+      </w:r>
+      <m:oMath>
+        <m:r>
+          <w:rPr>
+            <w:rFonts w:ascii="Cambria Math" w:eastAsia="宋体" w:hAnsi="Cambria Math"/>
+            <w:color w:val="FF0000"/>
+          </w:rPr>
+          <m:t>D-thresh</m:t>
+        </m:r>
+      </m:oMath>
+      <w:r>
+        <w:rPr>
+          <w:rFonts w:ascii="Times New Roman" w:eastAsia="宋体" w:hAnsi="Times New Roman"/>
+          <w:color w:val="FF0000"/>
+        </w:rPr>
+        <w:t xml:space="preserve"> </w:t>
+      </w:r>
+      <w:r>
+        <w:rPr>
+          <w:rFonts w:ascii="Times New Roman" w:eastAsia="宋体" w:hAnsi="Times New Roman" w:hint="eastAsia"/>
+          <w:color w:val="FF0000"/>
+        </w:rPr>
+        <w:t>是一个距离阈值。</w:t>
+      </w:r>
+      <w:r>
+        <w:rPr>
+          <w:rFonts w:ascii="Times New Roman" w:eastAsia="宋体" w:hAnsi="Times New Roman"/>
+        </w:rPr>
+        <w:t xml:space="preserve">With respect to matching a pair of weather and traffic entities, collocation means </w:t>
+      </w:r>
+      <w:r>
+        <w:rPr>
+          <w:rFonts w:ascii="Times New Roman" w:eastAsia="宋体" w:hAnsi="Times New Roman"/>
+          <w:highlight w:val="yellow"/>
+        </w:rPr>
+        <w:t>a match between the “airport station” at which the weather entity is reported and the “airport station” closest to the traffic entity’s location</w:t>
+      </w:r>
+      <w:r>
+        <w:rPr>
+          <w:rFonts w:ascii="Times New Roman" w:eastAsia="宋体" w:hAnsi="Times New Roman"/>
+        </w:rPr>
+        <w:t xml:space="preserve">. </w:t>
+      </w:r>
+      <w:r>
+        <w:rPr>
+          <w:rFonts w:ascii="Times New Roman" w:eastAsia="宋体" w:hAnsi="Times New Roman" w:hint="eastAsia"/>
+          <w:color w:val="FF0000"/>
+        </w:rPr>
+        <w:t>关于匹配一对天气和交通实体，</w:t>
+      </w:r>
+      <w:r>
+        <w:rPr>
+          <w:rFonts w:ascii="Times New Roman" w:eastAsia="宋体" w:hAnsi="Times New Roman" w:hint="eastAsia"/>
+          <w:color w:val="FF0000"/>
+        </w:rPr>
+        <w:t>collocation</w:t>
+      </w:r>
+      <w:r>
+        <w:rPr>
+          <w:rFonts w:ascii="Times New Roman" w:eastAsia="宋体" w:hAnsi="Times New Roman" w:hint="eastAsia"/>
+          <w:color w:val="FF0000"/>
+        </w:rPr>
+        <w:t>意味着在报告天气实体的“机场站”与最接近交通实体位置的“机场站”之间进行匹配。</w:t>
+      </w:r>
+    </w:p>
+    <w:p>
+      <w:pPr>
+        <w:pStyle w:val="a3"/>
+        <w:numPr>
+          <w:ilvl w:val="0"/>
+          <w:numId w:val="2"/>
+        </w:numPr>
+        <w:ind w:firstLineChars="0"/>
+        <w:rPr>
+          <w:rFonts w:ascii="Times New Roman" w:eastAsia="宋体" w:hAnsi="Times New Roman"/>
+        </w:rPr>
+      </w:pPr>
+      <w:r>
+        <w:rPr>
+          <w:rFonts w:ascii="Times New Roman" w:eastAsia="宋体" w:hAnsi="Times New Roman" w:hint="eastAsia"/>
+        </w:rPr>
+        <w:t>C</w:t>
+      </w:r>
+      <w:r>
+        <w:rPr>
+          <w:rFonts w:ascii="Times New Roman" w:eastAsia="宋体" w:hAnsi="Times New Roman"/>
+        </w:rPr>
+        <w:t>hild-Parent Relationship</w:t>
+      </w:r>
+      <w:r>
+        <w:rPr>
+          <w:rFonts w:ascii="Times New Roman" w:eastAsia="宋体" w:hAnsi="Times New Roman"/>
+          <w:color w:val="FF0000"/>
+        </w:rPr>
+        <w:t>(</w:t>
+      </w:r>
+      <w:r>
+        <w:rPr>
+          <w:rFonts w:ascii="Times New Roman" w:eastAsia="宋体" w:hAnsi="Times New Roman" w:hint="eastAsia"/>
+          <w:color w:val="FF0000"/>
+        </w:rPr>
+        <w:t>子</w:t>
+      </w:r>
+      <w:proofErr w:type="gramStart"/>
+      <w:r>
+        <w:rPr>
+          <w:rFonts w:ascii="Times New Roman" w:eastAsia="宋体" w:hAnsi="Times New Roman" w:hint="eastAsia"/>
+          <w:color w:val="FF0000"/>
+        </w:rPr>
+        <w:t>父关系</w:t>
+      </w:r>
+      <w:proofErr w:type="gramEnd"/>
+      <w:r>
+        <w:rPr>
+          <w:rFonts w:ascii="Times New Roman" w:eastAsia="宋体" w:hAnsi="Times New Roman"/>
+          <w:color w:val="FF0000"/>
+        </w:rPr>
+        <w:t>)</w:t>
+      </w:r>
+      <w:r>
+        <w:rPr>
+          <w:rFonts w:ascii="Times New Roman" w:eastAsia="宋体" w:hAnsi="Times New Roman"/>
+        </w:rPr>
+        <w:t xml:space="preserve">: for two weakly dependent geospatial entities </w:t>
+      </w:r>
+      <m:oMath>
+        <m:sSub>
+          <m:sSubPr>
+            <m:ctrlPr>
+              <w:rPr>
+                <w:rFonts w:ascii="Cambria Math" w:eastAsia="宋体" w:hAnsi="Cambria Math"/>
+                <w:i/>
+              </w:rPr>
+            </m:ctrlPr>
+          </m:sSubPr>
+          <m:e>
+            <m:r>
+              <w:rPr>
+                <w:rFonts w:ascii="Cambria Math" w:eastAsia="宋体" w:hAnsi="Cambria Math"/>
+              </w:rPr>
+              <m:t>e</m:t>
+            </m:r>
+          </m:e>
+          <m:sub>
+            <m:r>
+              <w:rPr>
+                <w:rFonts w:ascii="Cambria Math" w:eastAsia="宋体" w:hAnsi="Cambria Math"/>
+              </w:rPr>
+              <m:t>1</m:t>
+            </m:r>
+          </m:sub>
+        </m:sSub>
+      </m:oMath>
+      <w:r>
+        <w:rPr>
+          <w:rFonts w:ascii="Times New Roman" w:eastAsia="宋体" w:hAnsi="Times New Roman" w:hint="eastAsia"/>
+        </w:rPr>
+        <w:t xml:space="preserve"> </w:t>
+      </w:r>
+      <w:r>
+        <w:rPr>
+          <w:rFonts w:ascii="Times New Roman" w:eastAsia="宋体" w:hAnsi="Times New Roman"/>
+        </w:rPr>
+        <w:t xml:space="preserve">and </w:t>
+      </w:r>
+      <m:oMath>
+        <m:sSub>
+          <m:sSubPr>
+            <m:ctrlPr>
+              <w:rPr>
+                <w:rFonts w:ascii="Cambria Math" w:eastAsia="宋体" w:hAnsi="Cambria Math"/>
+                <w:i/>
+              </w:rPr>
+            </m:ctrlPr>
+          </m:sSubPr>
+          <m:e>
+            <m:r>
+              <w:rPr>
+                <w:rFonts w:ascii="Cambria Math" w:eastAsia="宋体" w:hAnsi="Cambria Math"/>
+              </w:rPr>
+              <m:t>e</m:t>
+            </m:r>
+          </m:e>
+          <m:sub>
+            <m:r>
+              <w:rPr>
+                <w:rFonts w:ascii="Cambria Math" w:eastAsia="宋体" w:hAnsi="Cambria Math"/>
+              </w:rPr>
+              <m:t>2</m:t>
+            </m:r>
+          </m:sub>
+        </m:sSub>
+      </m:oMath>
+      <w:r>
+        <w:rPr>
+          <w:rFonts w:ascii="Times New Roman" w:eastAsia="宋体" w:hAnsi="Times New Roman"/>
+        </w:rPr>
+        <w:t xml:space="preserve">, </w:t>
+      </w:r>
+      <m:oMath>
+        <m:sSub>
+          <m:sSubPr>
+            <m:ctrlPr>
+              <w:rPr>
+                <w:rFonts w:ascii="Cambria Math" w:eastAsia="宋体" w:hAnsi="Cambria Math"/>
+                <w:i/>
+              </w:rPr>
+            </m:ctrlPr>
+          </m:sSubPr>
+          <m:e>
+            <m:r>
+              <w:rPr>
+                <w:rFonts w:ascii="Cambria Math" w:eastAsia="宋体" w:hAnsi="Cambria Math"/>
+              </w:rPr>
+              <m:t>e</m:t>
+            </m:r>
+          </m:e>
+          <m:sub>
+            <m:r>
+              <w:rPr>
+                <w:rFonts w:ascii="Cambria Math" w:eastAsia="宋体" w:hAnsi="Cambria Math"/>
+              </w:rPr>
+              <m:t>1</m:t>
+            </m:r>
+          </m:sub>
+        </m:sSub>
+      </m:oMath>
+      <w:r>
+        <w:rPr>
+          <w:rFonts w:ascii="Times New Roman" w:eastAsia="宋体" w:hAnsi="Times New Roman" w:hint="eastAsia"/>
+        </w:rPr>
+        <w:t xml:space="preserve"> </w:t>
+      </w:r>
+      <w:r>
+        <w:rPr>
+          <w:rFonts w:ascii="Times New Roman" w:eastAsia="宋体" w:hAnsi="Times New Roman"/>
+        </w:rPr>
+        <w:t xml:space="preserve">is a parent for </w:t>
+      </w:r>
+      <m:oMath>
+        <m:sSub>
+          <m:sSubPr>
+            <m:ctrlPr>
+              <w:rPr>
+                <w:rFonts w:ascii="Cambria Math" w:eastAsia="宋体" w:hAnsi="Cambria Math"/>
+                <w:i/>
+              </w:rPr>
+            </m:ctrlPr>
+          </m:sSubPr>
+          <m:e>
+            <m:r>
+              <w:rPr>
+                <w:rFonts w:ascii="Cambria Math" w:eastAsia="宋体" w:hAnsi="Cambria Math"/>
+              </w:rPr>
+              <m:t>e</m:t>
+            </m:r>
+          </m:e>
+          <m:sub>
+            <m:r>
+              <w:rPr>
+                <w:rFonts w:ascii="Cambria Math" w:eastAsia="宋体" w:hAnsi="Cambria Math"/>
+              </w:rPr>
+              <m:t>2</m:t>
+            </m:r>
+          </m:sub>
+        </m:sSub>
+      </m:oMath>
+      <w:r>
+        <w:rPr>
+          <w:rFonts w:ascii="Times New Roman" w:eastAsia="宋体" w:hAnsi="Times New Roman" w:hint="eastAsia"/>
+        </w:rPr>
+        <w:t xml:space="preserve"> </w:t>
+      </w:r>
+      <w:r>
+        <w:rPr>
+          <w:rFonts w:ascii="Times New Roman" w:eastAsia="宋体" w:hAnsi="Times New Roman"/>
+        </w:rPr>
+        <w:t xml:space="preserve">if </w:t>
+      </w:r>
+      <m:oMath>
+        <m:sSub>
+          <m:sSubPr>
+            <m:ctrlPr>
+              <w:rPr>
+                <w:rFonts w:ascii="Cambria Math" w:eastAsia="宋体" w:hAnsi="Cambria Math"/>
+                <w:i/>
+              </w:rPr>
+            </m:ctrlPr>
+          </m:sSubPr>
+          <m:e>
+            <m:r>
+              <w:rPr>
+                <w:rFonts w:ascii="Cambria Math" w:eastAsia="宋体" w:hAnsi="Cambria Math"/>
+              </w:rPr>
+              <m:t>e</m:t>
+            </m:r>
+          </m:e>
+          <m:sub>
+            <m:r>
+              <w:rPr>
+                <w:rFonts w:ascii="Cambria Math" w:eastAsia="宋体" w:hAnsi="Cambria Math"/>
+              </w:rPr>
+              <m:t>1</m:t>
+            </m:r>
+          </m:sub>
+        </m:sSub>
+      </m:oMath>
+      <w:r>
+        <w:rPr>
+          <w:rFonts w:ascii="Times New Roman" w:eastAsia="宋体" w:hAnsi="Times New Roman" w:hint="eastAsia"/>
+        </w:rPr>
+        <w:t xml:space="preserve"> b</w:t>
+      </w:r>
+      <w:proofErr w:type="spellStart"/>
+      <w:r>
+        <w:rPr>
+          <w:rFonts w:ascii="Times New Roman" w:eastAsia="宋体" w:hAnsi="Times New Roman"/>
+        </w:rPr>
+        <w:t>egins</w:t>
+      </w:r>
+      <w:proofErr w:type="spellEnd"/>
+      <w:r>
+        <w:rPr>
+          <w:rFonts w:ascii="Times New Roman" w:eastAsia="宋体" w:hAnsi="Times New Roman"/>
+        </w:rPr>
+        <w:t xml:space="preserve"> before </w:t>
+      </w:r>
+      <m:oMath>
+        <m:sSub>
+          <m:sSubPr>
+            <m:ctrlPr>
+              <w:rPr>
+                <w:rFonts w:ascii="Cambria Math" w:eastAsia="宋体" w:hAnsi="Cambria Math"/>
+                <w:i/>
+              </w:rPr>
+            </m:ctrlPr>
+          </m:sSubPr>
+          <m:e>
+            <m:r>
+              <w:rPr>
+                <w:rFonts w:ascii="Cambria Math" w:eastAsia="宋体" w:hAnsi="Cambria Math"/>
+              </w:rPr>
+              <m:t>e</m:t>
+            </m:r>
+          </m:e>
+          <m:sub>
+            <m:r>
+              <w:rPr>
+                <w:rFonts w:ascii="Cambria Math" w:eastAsia="宋体" w:hAnsi="Cambria Math"/>
+              </w:rPr>
+              <m:t>2</m:t>
+            </m:r>
+          </m:sub>
+        </m:sSub>
+      </m:oMath>
+      <w:r>
+        <w:rPr>
+          <w:rFonts w:ascii="Times New Roman" w:eastAsia="宋体" w:hAnsi="Times New Roman" w:hint="eastAsia"/>
+        </w:rPr>
+        <w:t>.</w:t>
+      </w:r>
+      <w:r>
+        <w:rPr>
+          <w:rFonts w:ascii="Times New Roman" w:eastAsia="宋体" w:hAnsi="Times New Roman"/>
+        </w:rPr>
+        <w:t xml:space="preserve"> </w:t>
+      </w:r>
+      <w:r>
+        <w:rPr>
+          <w:rFonts w:ascii="Times New Roman" w:eastAsia="宋体" w:hAnsi="Times New Roman" w:hint="eastAsia"/>
+          <w:color w:val="FF0000"/>
+        </w:rPr>
+        <w:t>对于两个弱依赖地理空间实体</w:t>
+      </w:r>
+      <m:oMath>
+        <m:sSub>
+          <m:sSubPr>
+            <m:ctrlPr>
+              <w:rPr>
+                <w:rFonts w:ascii="Cambria Math" w:eastAsia="宋体" w:hAnsi="Cambria Math"/>
+                <w:i/>
+                <w:color w:val="FF0000"/>
+              </w:rPr>
+            </m:ctrlPr>
+          </m:sSubPr>
+          <m:e>
+            <m:r>
+              <w:rPr>
+                <w:rFonts w:ascii="Cambria Math" w:eastAsia="宋体" w:hAnsi="Cambria Math"/>
+                <w:color w:val="FF0000"/>
+              </w:rPr>
+              <m:t>e</m:t>
+            </m:r>
+          </m:e>
+          <m:sub>
+            <m:r>
+              <w:rPr>
+                <w:rFonts w:ascii="Cambria Math" w:eastAsia="宋体" w:hAnsi="Cambria Math"/>
+                <w:color w:val="FF0000"/>
+              </w:rPr>
+              <m:t>1</m:t>
+            </m:r>
+          </m:sub>
+        </m:sSub>
+      </m:oMath>
+      <w:r>
+        <w:rPr>
+          <w:rFonts w:ascii="Times New Roman" w:eastAsia="宋体" w:hAnsi="Times New Roman"/>
+          <w:color w:val="FF0000"/>
+        </w:rPr>
+        <w:t>和</w:t>
+      </w:r>
+      <m:oMath>
+        <m:sSub>
+          <m:sSubPr>
+            <m:ctrlPr>
+              <w:rPr>
+                <w:rFonts w:ascii="Cambria Math" w:eastAsia="宋体" w:hAnsi="Cambria Math"/>
+                <w:i/>
+                <w:color w:val="FF0000"/>
+              </w:rPr>
+            </m:ctrlPr>
+          </m:sSubPr>
+          <m:e>
+            <m:r>
+              <w:rPr>
+                <w:rFonts w:ascii="Cambria Math" w:eastAsia="宋体" w:hAnsi="Cambria Math"/>
+                <w:color w:val="FF0000"/>
+              </w:rPr>
+              <m:t>e</m:t>
+            </m:r>
+          </m:e>
+          <m:sub>
+            <m:r>
+              <w:rPr>
+                <w:rFonts w:ascii="Cambria Math" w:eastAsia="宋体" w:hAnsi="Cambria Math"/>
+                <w:color w:val="FF0000"/>
+              </w:rPr>
+              <m:t>2</m:t>
+            </m:r>
+          </m:sub>
+        </m:sSub>
+      </m:oMath>
+      <w:r>
+        <w:rPr>
+          <w:rFonts w:ascii="Times New Roman" w:eastAsia="宋体" w:hAnsi="Times New Roman" w:hint="eastAsia"/>
+          <w:color w:val="FF0000"/>
+        </w:rPr>
+        <w:t>，如果</w:t>
+      </w:r>
+      <m:oMath>
+        <m:sSub>
+          <m:sSubPr>
+            <m:ctrlPr>
+              <w:rPr>
+                <w:rFonts w:ascii="Cambria Math" w:eastAsia="宋体" w:hAnsi="Cambria Math"/>
+                <w:i/>
+                <w:color w:val="FF0000"/>
+              </w:rPr>
+            </m:ctrlPr>
+          </m:sSubPr>
+          <m:e>
+            <m:r>
+              <w:rPr>
+                <w:rFonts w:ascii="Cambria Math" w:eastAsia="宋体" w:hAnsi="Cambria Math"/>
+                <w:color w:val="FF0000"/>
+              </w:rPr>
+              <m:t>e</m:t>
+            </m:r>
+          </m:e>
+          <m:sub>
+            <m:r>
+              <w:rPr>
+                <w:rFonts w:ascii="Cambria Math" w:eastAsia="宋体" w:hAnsi="Cambria Math"/>
+                <w:color w:val="FF0000"/>
+              </w:rPr>
+              <m:t>1</m:t>
+            </m:r>
+          </m:sub>
+        </m:sSub>
+      </m:oMath>
+      <w:r>
+        <w:rPr>
+          <w:rFonts w:ascii="Times New Roman" w:eastAsia="宋体" w:hAnsi="Times New Roman" w:hint="eastAsia"/>
+          <w:color w:val="FF0000"/>
+        </w:rPr>
+        <w:t>在</w:t>
+      </w:r>
+      <m:oMath>
+        <m:sSub>
+          <m:sSubPr>
+            <m:ctrlPr>
+              <w:rPr>
+                <w:rFonts w:ascii="Cambria Math" w:eastAsia="宋体" w:hAnsi="Cambria Math"/>
+                <w:i/>
+                <w:color w:val="FF0000"/>
+              </w:rPr>
+            </m:ctrlPr>
+          </m:sSubPr>
+          <m:e>
+            <m:r>
+              <w:rPr>
+                <w:rFonts w:ascii="Cambria Math" w:eastAsia="宋体" w:hAnsi="Cambria Math"/>
+                <w:color w:val="FF0000"/>
+              </w:rPr>
+              <m:t>e</m:t>
+            </m:r>
+          </m:e>
+          <m:sub>
+            <m:r>
+              <w:rPr>
+                <w:rFonts w:ascii="Cambria Math" w:eastAsia="宋体" w:hAnsi="Cambria Math"/>
+                <w:color w:val="FF0000"/>
+              </w:rPr>
+              <m:t>2</m:t>
+            </m:r>
+          </m:sub>
+        </m:sSub>
+      </m:oMath>
+      <w:r>
+        <w:rPr>
+          <w:rFonts w:ascii="Times New Roman" w:eastAsia="宋体" w:hAnsi="Times New Roman" w:hint="eastAsia"/>
+          <w:color w:val="FF0000"/>
+        </w:rPr>
+        <w:t>之前开始则</w:t>
+      </w:r>
+      <m:oMath>
+        <m:sSub>
+          <m:sSubPr>
+            <m:ctrlPr>
+              <w:rPr>
+                <w:rFonts w:ascii="Cambria Math" w:eastAsia="宋体" w:hAnsi="Cambria Math"/>
+                <w:i/>
+                <w:color w:val="FF0000"/>
+              </w:rPr>
+            </m:ctrlPr>
+          </m:sSubPr>
+          <m:e>
+            <m:r>
+              <w:rPr>
+                <w:rFonts w:ascii="Cambria Math" w:eastAsia="宋体" w:hAnsi="Cambria Math"/>
+                <w:color w:val="FF0000"/>
+              </w:rPr>
+              <m:t>e</m:t>
+            </m:r>
+          </m:e>
+          <m:sub>
+            <m:r>
+              <w:rPr>
+                <w:rFonts w:ascii="Cambria Math" w:eastAsia="宋体" w:hAnsi="Cambria Math"/>
+                <w:color w:val="FF0000"/>
+              </w:rPr>
+              <m:t>1</m:t>
+            </m:r>
+          </m:sub>
+        </m:sSub>
+      </m:oMath>
+      <w:r>
+        <w:rPr>
+          <w:rFonts w:ascii="Times New Roman" w:eastAsia="宋体" w:hAnsi="Times New Roman" w:hint="eastAsia"/>
+          <w:color w:val="FF0000"/>
+        </w:rPr>
+        <w:t>是</w:t>
+      </w:r>
+      <m:oMath>
+        <m:sSub>
+          <m:sSubPr>
+            <m:ctrlPr>
+              <w:rPr>
+                <w:rFonts w:ascii="Cambria Math" w:eastAsia="宋体" w:hAnsi="Cambria Math"/>
+                <w:i/>
+                <w:color w:val="FF0000"/>
+              </w:rPr>
+            </m:ctrlPr>
+          </m:sSubPr>
+          <m:e>
+            <m:r>
+              <w:rPr>
+                <w:rFonts w:ascii="Cambria Math" w:eastAsia="宋体" w:hAnsi="Cambria Math"/>
+                <w:color w:val="FF0000"/>
+              </w:rPr>
+              <m:t>e</m:t>
+            </m:r>
+          </m:e>
+          <m:sub>
+            <m:r>
+              <w:rPr>
+                <w:rFonts w:ascii="Cambria Math" w:eastAsia="宋体" w:hAnsi="Cambria Math"/>
+                <w:color w:val="FF0000"/>
+              </w:rPr>
+              <m:t>2</m:t>
+            </m:r>
+          </m:sub>
+        </m:sSub>
+      </m:oMath>
+      <w:r>
+        <w:rPr>
+          <w:rFonts w:ascii="Times New Roman" w:eastAsia="宋体" w:hAnsi="Times New Roman" w:hint="eastAsia"/>
+          <w:color w:val="FF0000"/>
+        </w:rPr>
+        <w:t>的父亲。</w:t>
+      </w:r>
+      <w:r>
+        <w:rPr>
+          <w:rFonts w:ascii="Times New Roman" w:eastAsia="宋体" w:hAnsi="Times New Roman" w:hint="eastAsia"/>
+        </w:rPr>
+        <w:t>W</w:t>
+      </w:r>
+      <w:r>
+        <w:rPr>
+          <w:rFonts w:ascii="Times New Roman" w:eastAsia="宋体" w:hAnsi="Times New Roman"/>
+        </w:rPr>
+        <w:t xml:space="preserve">e treat parent-child relationship as indicative of a </w:t>
+      </w:r>
+      <m:oMath>
+        <m:r>
+          <m:rPr>
+            <m:sty m:val="p"/>
+          </m:rPr>
+          <w:rPr>
+            <w:rFonts w:ascii="Cambria Math" w:eastAsia="宋体" w:hAnsi="Cambria Math"/>
+          </w:rPr>
+          <m:t>cause</m:t>
+        </m:r>
+      </m:oMath>
+      <w:r>
+        <w:rPr>
+          <w:rFonts w:ascii="Times New Roman" w:eastAsia="宋体" w:hAnsi="Times New Roman" w:hint="eastAsia"/>
+        </w:rPr>
+        <w:t xml:space="preserve"> </w:t>
+      </w:r>
+      <w:r>
+        <w:rPr>
+          <w:rFonts w:ascii="Times New Roman" w:eastAsia="宋体" w:hAnsi="Times New Roman"/>
+        </w:rPr>
+        <w:t xml:space="preserve">and </w:t>
+      </w:r>
+      <m:oMath>
+        <m:r>
+          <m:rPr>
+            <m:sty m:val="p"/>
+          </m:rPr>
+          <w:rPr>
+            <w:rFonts w:ascii="Cambria Math" w:eastAsia="宋体" w:hAnsi="Cambria Math"/>
+          </w:rPr>
+          <m:t>effect</m:t>
+        </m:r>
+      </m:oMath>
+      <w:r>
+        <w:rPr>
+          <w:rFonts w:ascii="Times New Roman" w:eastAsia="宋体" w:hAnsi="Times New Roman" w:hint="eastAsia"/>
+        </w:rPr>
+        <w:t xml:space="preserve"> </w:t>
+      </w:r>
+      <w:r>
+        <w:rPr>
+          <w:rFonts w:ascii="Times New Roman" w:eastAsia="宋体" w:hAnsi="Times New Roman"/>
+        </w:rPr>
+        <w:t xml:space="preserve">relation. </w:t>
+      </w:r>
+      <w:r>
+        <w:rPr>
+          <w:rFonts w:ascii="Times New Roman" w:eastAsia="宋体" w:hAnsi="Times New Roman" w:hint="eastAsia"/>
+          <w:color w:val="FF0000"/>
+        </w:rPr>
+        <w:t>我们将亲子关系看作是因果关系的象征。</w:t>
+      </w:r>
+      <w:r>
+        <w:rPr>
+          <w:rFonts w:ascii="Times New Roman" w:eastAsia="宋体" w:hAnsi="Times New Roman"/>
+        </w:rPr>
+        <w:t xml:space="preserve">A weather entity may only be the parent (or cause) of a traffic entity, and we do not define such a relationship between two weather entities. </w:t>
+      </w:r>
+      <w:r>
+        <w:rPr>
+          <w:rFonts w:ascii="Times New Roman" w:eastAsia="宋体" w:hAnsi="Times New Roman" w:hint="eastAsia"/>
+          <w:color w:val="FF0000"/>
+        </w:rPr>
+        <w:t>天气实体可能只是交通实体的父亲（或者原因），而且我们不定义两个天气实体之间的这种关系。</w:t>
+      </w:r>
+    </w:p>
+    <w:p>
+      <w:pPr>
+        <w:pStyle w:val="a3"/>
+        <w:numPr>
+          <w:ilvl w:val="0"/>
+          <w:numId w:val="2"/>
+        </w:numPr>
+        <w:ind w:firstLineChars="0"/>
+        <w:rPr>
+          <w:rFonts w:ascii="Times New Roman" w:eastAsia="宋体" w:hAnsi="Times New Roman"/>
+        </w:rPr>
+      </w:pPr>
+      <w:r>
+        <w:rPr>
+          <w:rFonts w:ascii="Times New Roman" w:eastAsia="宋体" w:hAnsi="Times New Roman" w:hint="eastAsia"/>
+        </w:rPr>
+        <w:t>T</w:t>
+      </w:r>
+      <w:r>
+        <w:rPr>
+          <w:rFonts w:ascii="Times New Roman" w:eastAsia="宋体" w:hAnsi="Times New Roman"/>
+        </w:rPr>
+        <w:t>ree Structure</w:t>
+      </w:r>
+      <w:r>
+        <w:rPr>
+          <w:rFonts w:ascii="Times New Roman" w:eastAsia="宋体" w:hAnsi="Times New Roman"/>
+          <w:color w:val="FF0000"/>
+        </w:rPr>
+        <w:t>(</w:t>
+      </w:r>
+      <w:r>
+        <w:rPr>
+          <w:rFonts w:ascii="Times New Roman" w:eastAsia="宋体" w:hAnsi="Times New Roman" w:hint="eastAsia"/>
+          <w:color w:val="FF0000"/>
+        </w:rPr>
+        <w:t>树结构</w:t>
+      </w:r>
+      <w:r>
+        <w:rPr>
+          <w:rFonts w:ascii="Times New Roman" w:eastAsia="宋体" w:hAnsi="Times New Roman"/>
+          <w:color w:val="FF0000"/>
+        </w:rPr>
+        <w:t>)</w:t>
+      </w:r>
+      <w:r>
+        <w:rPr>
+          <w:rFonts w:ascii="Times New Roman" w:eastAsia="宋体" w:hAnsi="Times New Roman"/>
+        </w:rPr>
+        <w:t xml:space="preserve">: given a set of vertices </w:t>
+      </w:r>
+      <m:oMath>
+        <m:r>
+          <m:rPr>
+            <m:sty m:val="bi"/>
+          </m:rPr>
+          <w:rPr>
+            <w:rFonts w:ascii="Cambria Math" w:eastAsia="宋体" w:hAnsi="Cambria Math"/>
+          </w:rPr>
+          <m:t>V</m:t>
+        </m:r>
+        <m:r>
+          <w:rPr>
+            <w:rFonts w:ascii="Cambria Math" w:eastAsia="宋体" w:hAnsi="Cambria Math"/>
+          </w:rPr>
+          <m:t>=(</m:t>
+        </m:r>
+        <m:sSub>
+          <m:sSubPr>
+            <m:ctrlPr>
+              <w:rPr>
+                <w:rFonts w:ascii="Cambria Math" w:eastAsia="宋体" w:hAnsi="Cambria Math"/>
+                <w:i/>
+              </w:rPr>
+            </m:ctrlPr>
+          </m:sSubPr>
+          <m:e>
+            <m:r>
+              <w:rPr>
+                <w:rFonts w:ascii="Cambria Math" w:eastAsia="宋体" w:hAnsi="Cambria Math"/>
+              </w:rPr>
+              <m:t>v</m:t>
+            </m:r>
+          </m:e>
+          <m:sub>
+            <m:r>
+              <w:rPr>
+                <w:rFonts w:ascii="Cambria Math" w:eastAsia="宋体" w:hAnsi="Cambria Math"/>
+              </w:rPr>
+              <m:t>1</m:t>
+            </m:r>
+          </m:sub>
+        </m:sSub>
+        <m:r>
+          <w:rPr>
+            <w:rFonts w:ascii="Cambria Math" w:eastAsia="宋体" w:hAnsi="Cambria Math"/>
+          </w:rPr>
+          <m:t xml:space="preserve">, </m:t>
+        </m:r>
+        <m:sSub>
+          <m:sSubPr>
+            <m:ctrlPr>
+              <w:rPr>
+                <w:rFonts w:ascii="Cambria Math" w:eastAsia="宋体" w:hAnsi="Cambria Math"/>
+                <w:i/>
+              </w:rPr>
+            </m:ctrlPr>
+          </m:sSubPr>
+          <m:e>
+            <m:r>
+              <w:rPr>
+                <w:rFonts w:ascii="Cambria Math" w:eastAsia="宋体" w:hAnsi="Cambria Math"/>
+              </w:rPr>
+              <m:t>v</m:t>
+            </m:r>
+          </m:e>
+          <m:sub>
+            <m:r>
+              <w:rPr>
+                <w:rFonts w:ascii="Cambria Math" w:eastAsia="宋体" w:hAnsi="Cambria Math"/>
+              </w:rPr>
+              <m:t>2</m:t>
+            </m:r>
+          </m:sub>
+        </m:sSub>
+        <m:r>
+          <w:rPr>
+            <w:rFonts w:ascii="Cambria Math" w:eastAsia="宋体" w:hAnsi="Cambria Math"/>
+          </w:rPr>
+          <m:t xml:space="preserve">, …, </m:t>
+        </m:r>
+        <m:sSub>
+          <m:sSubPr>
+            <m:ctrlPr>
+              <w:rPr>
+                <w:rFonts w:ascii="Cambria Math" w:eastAsia="宋体" w:hAnsi="Cambria Math"/>
+                <w:i/>
+              </w:rPr>
+            </m:ctrlPr>
+          </m:sSubPr>
+          <m:e>
+            <m:r>
+              <w:rPr>
+                <w:rFonts w:ascii="Cambria Math" w:eastAsia="宋体" w:hAnsi="Cambria Math"/>
+              </w:rPr>
+              <m:t>v</m:t>
+            </m:r>
+          </m:e>
+          <m:sub>
+            <m:r>
+              <w:rPr>
+                <w:rFonts w:ascii="Cambria Math" w:eastAsia="宋体" w:hAnsi="Cambria Math"/>
+              </w:rPr>
+              <m:t>n</m:t>
+            </m:r>
+          </m:sub>
+        </m:sSub>
+        <m:r>
+          <w:rPr>
+            <w:rFonts w:ascii="Cambria Math" w:eastAsia="宋体" w:hAnsi="Cambria Math"/>
+          </w:rPr>
+          <m:t>)</m:t>
+        </m:r>
+      </m:oMath>
+      <w:r>
+        <w:rPr>
+          <w:rFonts w:ascii="Times New Roman" w:eastAsia="宋体" w:hAnsi="Times New Roman" w:hint="eastAsia"/>
+        </w:rPr>
+        <w:t>,</w:t>
+      </w:r>
+      <w:r>
+        <w:rPr>
+          <w:rFonts w:ascii="Times New Roman" w:eastAsia="宋体" w:hAnsi="Times New Roman"/>
+        </w:rPr>
+        <w:t xml:space="preserve"> we define tree </w:t>
+      </w:r>
+      <m:oMath>
+        <m:r>
+          <w:rPr>
+            <w:rFonts w:ascii="Cambria Math" w:eastAsia="宋体" w:hAnsi="Cambria Math"/>
+            <w:highlight w:val="yellow"/>
+          </w:rPr>
+          <m:t>T=(</m:t>
+        </m:r>
+        <m:r>
+          <m:rPr>
+            <m:nor/>
+          </m:rPr>
+          <w:rPr>
+            <w:rFonts w:ascii="Cambria Math" w:eastAsia="宋体" w:hAnsi="Cambria Math"/>
+            <w:highlight w:val="yellow"/>
+          </w:rPr>
+          <m:t>V</m:t>
+        </m:r>
+        <m:r>
+          <w:rPr>
+            <w:rFonts w:ascii="Cambria Math" w:eastAsia="宋体" w:hAnsi="Cambria Math"/>
+            <w:highlight w:val="yellow"/>
+          </w:rPr>
+          <m:t>,E)</m:t>
+        </m:r>
+      </m:oMath>
+      <w:r>
+        <w:rPr>
+          <w:rFonts w:ascii="Times New Roman" w:eastAsia="宋体" w:hAnsi="Times New Roman" w:hint="eastAsia"/>
+        </w:rPr>
+        <w:t>,</w:t>
+      </w:r>
+      <w:r>
+        <w:rPr>
+          <w:rFonts w:ascii="Times New Roman" w:eastAsia="宋体" w:hAnsi="Times New Roman"/>
+        </w:rPr>
+        <w:t xml:space="preserve"> where </w:t>
+      </w:r>
+      <m:oMath>
+        <m:r>
+          <m:rPr>
+            <m:nor/>
+          </m:rPr>
+          <w:rPr>
+            <w:rFonts w:ascii="Cambria Math" w:eastAsia="宋体" w:hAnsi="Cambria Math"/>
+          </w:rPr>
+          <m:t>V</m:t>
+        </m:r>
+        <m:r>
+          <w:rPr>
+            <w:rFonts w:ascii="Cambria Math" w:eastAsia="宋体" w:hAnsi="Cambria Math"/>
+          </w:rPr>
+          <m:t>⊂</m:t>
+        </m:r>
+        <m:r>
+          <m:rPr>
+            <m:sty m:val="bi"/>
+          </m:rPr>
+          <w:rPr>
+            <w:rFonts w:ascii="Cambria Math" w:eastAsia="宋体" w:hAnsi="Cambria Math"/>
+          </w:rPr>
+          <m:t>V</m:t>
+        </m:r>
+      </m:oMath>
+      <w:r>
+        <w:rPr>
+          <w:rFonts w:ascii="Times New Roman" w:eastAsia="宋体" w:hAnsi="Times New Roman" w:hint="eastAsia"/>
+          <w:b/>
+          <w:bCs/>
+        </w:rPr>
+        <w:t xml:space="preserve"> </w:t>
+      </w:r>
+      <w:r>
+        <w:rPr>
+          <w:rFonts w:ascii="Times New Roman" w:eastAsia="宋体" w:hAnsi="Times New Roman"/>
+        </w:rPr>
+        <w:t xml:space="preserve">and </w:t>
+      </w:r>
+      <m:oMath>
+        <m:r>
+          <w:rPr>
+            <w:rFonts w:ascii="Cambria Math" w:eastAsia="宋体" w:hAnsi="Cambria Math"/>
+          </w:rPr>
+          <m:t>E={</m:t>
+        </m:r>
+        <m:sSub>
+          <m:sSubPr>
+            <m:ctrlPr>
+              <w:rPr>
+                <w:rFonts w:ascii="Cambria Math" w:eastAsia="宋体" w:hAnsi="Cambria Math"/>
+                <w:i/>
+              </w:rPr>
+            </m:ctrlPr>
+          </m:sSubPr>
+          <m:e>
+            <m:r>
+              <w:rPr>
+                <w:rFonts w:ascii="Cambria Math" w:eastAsia="宋体" w:hAnsi="Cambria Math"/>
+              </w:rPr>
+              <m:t>e</m:t>
+            </m:r>
+          </m:e>
+          <m:sub>
+            <m:r>
+              <w:rPr>
+                <w:rFonts w:ascii="Cambria Math" w:eastAsia="宋体" w:hAnsi="Cambria Math"/>
+              </w:rPr>
+              <m:t>1</m:t>
+            </m:r>
+          </m:sub>
+        </m:sSub>
+        <m:r>
+          <w:rPr>
+            <w:rFonts w:ascii="Cambria Math" w:eastAsia="宋体" w:hAnsi="Cambria Math"/>
+          </w:rPr>
+          <m:t>,</m:t>
+        </m:r>
+        <m:sSub>
+          <m:sSubPr>
+            <m:ctrlPr>
+              <w:rPr>
+                <w:rFonts w:ascii="Cambria Math" w:eastAsia="宋体" w:hAnsi="Cambria Math"/>
+                <w:i/>
+              </w:rPr>
+            </m:ctrlPr>
+          </m:sSubPr>
+          <m:e>
+            <m:r>
+              <w:rPr>
+                <w:rFonts w:ascii="Cambria Math" w:eastAsia="宋体" w:hAnsi="Cambria Math"/>
+              </w:rPr>
+              <m:t>e</m:t>
+            </m:r>
+          </m:e>
+          <m:sub>
+            <m:r>
+              <w:rPr>
+                <w:rFonts w:ascii="Cambria Math" w:eastAsia="宋体" w:hAnsi="Cambria Math"/>
+              </w:rPr>
+              <m:t>2</m:t>
+            </m:r>
+          </m:sub>
+        </m:sSub>
+        <m:r>
+          <w:rPr>
+            <w:rFonts w:ascii="Cambria Math" w:eastAsia="宋体" w:hAnsi="Cambria Math"/>
+          </w:rPr>
+          <m:t>,…,</m:t>
+        </m:r>
+        <m:sSub>
+          <m:sSubPr>
+            <m:ctrlPr>
+              <w:rPr>
+                <w:rFonts w:ascii="Cambria Math" w:eastAsia="宋体" w:hAnsi="Cambria Math"/>
+                <w:i/>
+              </w:rPr>
+            </m:ctrlPr>
+          </m:sSubPr>
+          <m:e>
+            <m:r>
+              <w:rPr>
+                <w:rFonts w:ascii="Cambria Math" w:eastAsia="宋体" w:hAnsi="Cambria Math"/>
+              </w:rPr>
+              <m:t>e</m:t>
+            </m:r>
+          </m:e>
+          <m:sub>
+            <m:r>
+              <w:rPr>
+                <w:rFonts w:ascii="Cambria Math" w:eastAsia="宋体" w:hAnsi="Cambria Math"/>
+              </w:rPr>
+              <m:t>m</m:t>
+            </m:r>
+          </m:sub>
+        </m:sSub>
+        <m:r>
+          <w:rPr>
+            <w:rFonts w:ascii="Cambria Math" w:eastAsia="宋体" w:hAnsi="Cambria Math"/>
+          </w:rPr>
+          <m:t>}</m:t>
+        </m:r>
+      </m:oMath>
+      <w:r>
+        <w:rPr>
+          <w:rFonts w:ascii="Times New Roman" w:eastAsia="宋体" w:hAnsi="Times New Roman" w:hint="eastAsia"/>
+        </w:rPr>
+        <w:t xml:space="preserve"> </w:t>
+      </w:r>
+      <w:r>
+        <w:rPr>
+          <w:rFonts w:ascii="Times New Roman" w:eastAsia="宋体" w:hAnsi="Times New Roman"/>
+        </w:rPr>
+        <w:t xml:space="preserve">is a set of edges, and each </w:t>
+      </w:r>
+      <m:oMath>
+        <m:r>
+          <w:rPr>
+            <w:rFonts w:ascii="Cambria Math" w:eastAsia="宋体" w:hAnsi="Cambria Math"/>
+          </w:rPr>
+          <m:t>e∈E</m:t>
+        </m:r>
+      </m:oMath>
+      <w:r>
+        <w:rPr>
+          <w:rFonts w:ascii="Times New Roman" w:eastAsia="宋体" w:hAnsi="Times New Roman" w:hint="eastAsia"/>
+        </w:rPr>
+        <w:t xml:space="preserve"> </w:t>
+      </w:r>
+      <w:r>
+        <w:rPr>
+          <w:rFonts w:ascii="Times New Roman" w:eastAsia="宋体" w:hAnsi="Times New Roman"/>
+        </w:rPr>
+        <w:t xml:space="preserve">connects a pair of vertices </w:t>
+      </w:r>
+      <m:oMath>
+        <m:sSub>
+          <m:sSubPr>
+            <m:ctrlPr>
+              <w:rPr>
+                <w:rFonts w:ascii="Cambria Math" w:eastAsia="宋体" w:hAnsi="Cambria Math"/>
+                <w:i/>
+              </w:rPr>
+            </m:ctrlPr>
+          </m:sSubPr>
+          <m:e>
+            <m:r>
+              <w:rPr>
+                <w:rFonts w:ascii="Cambria Math" w:eastAsia="宋体" w:hAnsi="Cambria Math"/>
+              </w:rPr>
+              <m:t>v</m:t>
+            </m:r>
+          </m:e>
+          <m:sub>
+            <m:r>
+              <w:rPr>
+                <w:rFonts w:ascii="Cambria Math" w:eastAsia="宋体" w:hAnsi="Cambria Math"/>
+              </w:rPr>
+              <m:t>i</m:t>
+            </m:r>
+          </m:sub>
+        </m:sSub>
+        <m:r>
+          <w:rPr>
+            <w:rFonts w:ascii="Cambria Math" w:eastAsia="宋体" w:hAnsi="Cambria Math"/>
+          </w:rPr>
+          <m:t>,</m:t>
+        </m:r>
+        <m:sSub>
+          <m:sSubPr>
+            <m:ctrlPr>
+              <w:rPr>
+                <w:rFonts w:ascii="Cambria Math" w:eastAsia="宋体" w:hAnsi="Cambria Math"/>
+                <w:i/>
+              </w:rPr>
+            </m:ctrlPr>
+          </m:sSubPr>
+          <m:e>
+            <m:r>
+              <w:rPr>
+                <w:rFonts w:ascii="Cambria Math" w:eastAsia="宋体" w:hAnsi="Cambria Math"/>
+              </w:rPr>
+              <m:t>v</m:t>
+            </m:r>
+          </m:e>
+          <m:sub>
+            <m:r>
+              <w:rPr>
+                <w:rFonts w:ascii="Cambria Math" w:eastAsia="宋体" w:hAnsi="Cambria Math"/>
+              </w:rPr>
+              <m:t>j</m:t>
+            </m:r>
+          </m:sub>
+        </m:sSub>
+        <m:r>
+          <w:rPr>
+            <w:rFonts w:ascii="Cambria Math" w:eastAsia="宋体" w:hAnsi="Cambria Math"/>
+          </w:rPr>
+          <m:t>∈</m:t>
+        </m:r>
+        <m:r>
+          <m:rPr>
+            <m:nor/>
+          </m:rPr>
+          <w:rPr>
+            <w:rFonts w:ascii="Cambria Math" w:eastAsia="宋体" w:hAnsi="Cambria Math"/>
+          </w:rPr>
+          <m:t>V</m:t>
+        </m:r>
+      </m:oMath>
+      <w:r>
+        <w:rPr>
+          <w:rFonts w:ascii="Times New Roman" w:eastAsia="宋体" w:hAnsi="Times New Roman" w:hint="eastAsia"/>
+        </w:rPr>
+        <w:t xml:space="preserve"> </w:t>
+      </w:r>
+      <w:r>
+        <w:rPr>
+          <w:rFonts w:ascii="Times New Roman" w:eastAsia="宋体" w:hAnsi="Times New Roman"/>
+        </w:rPr>
+        <w:t xml:space="preserve">using an </w:t>
+      </w:r>
+      <w:r>
+        <w:rPr>
+          <w:rFonts w:ascii="Times New Roman" w:eastAsia="宋体" w:hAnsi="Times New Roman"/>
+          <w:highlight w:val="yellow"/>
+        </w:rPr>
+        <w:t>un-directed</w:t>
+      </w:r>
+      <w:r>
+        <w:rPr>
+          <w:rFonts w:ascii="Times New Roman" w:eastAsia="宋体" w:hAnsi="Times New Roman"/>
+        </w:rPr>
+        <w:t xml:space="preserve"> edge. </w:t>
+      </w:r>
+      <w:r>
+        <w:rPr>
+          <w:rFonts w:ascii="Times New Roman" w:eastAsia="宋体" w:hAnsi="Times New Roman" w:hint="eastAsia"/>
+          <w:color w:val="FF0000"/>
+        </w:rPr>
+        <w:t>给定一组顶点</w:t>
+      </w:r>
+      <m:oMath>
+        <m:r>
+          <m:rPr>
+            <m:sty m:val="bi"/>
+          </m:rPr>
+          <w:rPr>
+            <w:rFonts w:ascii="Cambria Math" w:eastAsia="宋体" w:hAnsi="Cambria Math"/>
+            <w:color w:val="FF0000"/>
+          </w:rPr>
+          <m:t>V</m:t>
+        </m:r>
+        <m:r>
+          <w:rPr>
+            <w:rFonts w:ascii="Cambria Math" w:eastAsia="宋体" w:hAnsi="Cambria Math"/>
+            <w:color w:val="FF0000"/>
+          </w:rPr>
+          <m:t>=(</m:t>
+        </m:r>
+        <m:sSub>
+          <m:sSubPr>
+            <m:ctrlPr>
+              <w:rPr>
+                <w:rFonts w:ascii="Cambria Math" w:eastAsia="宋体" w:hAnsi="Cambria Math"/>
+                <w:i/>
+                <w:color w:val="FF0000"/>
+              </w:rPr>
+            </m:ctrlPr>
+          </m:sSubPr>
+          <m:e>
+            <m:r>
+              <w:rPr>
+                <w:rFonts w:ascii="Cambria Math" w:eastAsia="宋体" w:hAnsi="Cambria Math"/>
+                <w:color w:val="FF0000"/>
+              </w:rPr>
+              <m:t>v</m:t>
+            </m:r>
+          </m:e>
+          <m:sub>
+            <m:r>
+              <w:rPr>
+                <w:rFonts w:ascii="Cambria Math" w:eastAsia="宋体" w:hAnsi="Cambria Math"/>
+                <w:color w:val="FF0000"/>
+              </w:rPr>
+              <m:t>1</m:t>
+            </m:r>
+          </m:sub>
+        </m:sSub>
+        <m:r>
+          <w:rPr>
+            <w:rFonts w:ascii="Cambria Math" w:eastAsia="宋体" w:hAnsi="Cambria Math"/>
+            <w:color w:val="FF0000"/>
+          </w:rPr>
+          <m:t xml:space="preserve">, </m:t>
+        </m:r>
+        <m:sSub>
+          <m:sSubPr>
+            <m:ctrlPr>
+              <w:rPr>
+                <w:rFonts w:ascii="Cambria Math" w:eastAsia="宋体" w:hAnsi="Cambria Math"/>
+                <w:i/>
+                <w:color w:val="FF0000"/>
+              </w:rPr>
+            </m:ctrlPr>
+          </m:sSubPr>
+          <m:e>
+            <m:r>
+              <w:rPr>
+                <w:rFonts w:ascii="Cambria Math" w:eastAsia="宋体" w:hAnsi="Cambria Math"/>
+                <w:color w:val="FF0000"/>
+              </w:rPr>
+              <m:t>v</m:t>
+            </m:r>
+          </m:e>
+          <m:sub>
+            <m:r>
+              <w:rPr>
+                <w:rFonts w:ascii="Cambria Math" w:eastAsia="宋体" w:hAnsi="Cambria Math"/>
+                <w:color w:val="FF0000"/>
+              </w:rPr>
+              <m:t>2</m:t>
+            </m:r>
+          </m:sub>
+        </m:sSub>
+        <m:r>
+          <w:rPr>
+            <w:rFonts w:ascii="Cambria Math" w:eastAsia="宋体" w:hAnsi="Cambria Math"/>
+            <w:color w:val="FF0000"/>
+          </w:rPr>
+          <m:t xml:space="preserve">, …, </m:t>
+        </m:r>
+        <m:sSub>
+          <m:sSubPr>
+            <m:ctrlPr>
+              <w:rPr>
+                <w:rFonts w:ascii="Cambria Math" w:eastAsia="宋体" w:hAnsi="Cambria Math"/>
+                <w:i/>
+                <w:color w:val="FF0000"/>
+              </w:rPr>
+            </m:ctrlPr>
+          </m:sSubPr>
+          <m:e>
+            <m:r>
+              <w:rPr>
+                <w:rFonts w:ascii="Cambria Math" w:eastAsia="宋体" w:hAnsi="Cambria Math"/>
+                <w:color w:val="FF0000"/>
+              </w:rPr>
+              <m:t>v</m:t>
+            </m:r>
+          </m:e>
+          <m:sub>
+            <m:r>
+              <w:rPr>
+                <w:rFonts w:ascii="Cambria Math" w:eastAsia="宋体" w:hAnsi="Cambria Math"/>
+                <w:color w:val="FF0000"/>
+              </w:rPr>
+              <m:t>n</m:t>
+            </m:r>
+          </m:sub>
+        </m:sSub>
+        <m:r>
+          <w:rPr>
+            <w:rFonts w:ascii="Cambria Math" w:eastAsia="宋体" w:hAnsi="Cambria Math"/>
+            <w:color w:val="FF0000"/>
+          </w:rPr>
+          <m:t>)</m:t>
+        </m:r>
+      </m:oMath>
+      <w:r>
+        <w:rPr>
+          <w:rFonts w:ascii="Times New Roman" w:eastAsia="宋体" w:hAnsi="Times New Roman" w:hint="eastAsia"/>
+          <w:color w:val="FF0000"/>
+        </w:rPr>
+        <w:t>，我们定义树</w:t>
+      </w:r>
+      <m:oMath>
+        <m:r>
+          <w:rPr>
+            <w:rFonts w:ascii="Cambria Math" w:eastAsia="宋体" w:hAnsi="Cambria Math"/>
+            <w:color w:val="FF0000"/>
+          </w:rPr>
+          <m:t>T=(</m:t>
+        </m:r>
+        <m:r>
+          <m:rPr>
+            <m:nor/>
+          </m:rPr>
+          <w:rPr>
+            <w:rFonts w:ascii="Cambria Math" w:eastAsia="宋体" w:hAnsi="Cambria Math"/>
+            <w:color w:val="FF0000"/>
+          </w:rPr>
+          <m:t>V</m:t>
+        </m:r>
+        <m:r>
+          <w:rPr>
+            <w:rFonts w:ascii="Cambria Math" w:eastAsia="宋体" w:hAnsi="Cambria Math"/>
+            <w:color w:val="FF0000"/>
+          </w:rPr>
+          <m:t>,E)</m:t>
+        </m:r>
+      </m:oMath>
+      <w:r>
+        <w:rPr>
+          <w:rFonts w:ascii="Times New Roman" w:eastAsia="宋体" w:hAnsi="Times New Roman" w:hint="eastAsia"/>
+          <w:color w:val="FF0000"/>
+        </w:rPr>
+        <w:t>，其中</w:t>
+      </w:r>
+      <m:oMath>
+        <m:r>
+          <m:rPr>
+            <m:nor/>
+          </m:rPr>
+          <w:rPr>
+            <w:rFonts w:ascii="Cambria Math" w:eastAsia="宋体" w:hAnsi="Cambria Math"/>
+            <w:color w:val="FF0000"/>
+          </w:rPr>
+          <m:t>V</m:t>
+        </m:r>
+        <m:r>
+          <w:rPr>
+            <w:rFonts w:ascii="Cambria Math" w:eastAsia="宋体" w:hAnsi="Cambria Math"/>
+            <w:color w:val="FF0000"/>
+          </w:rPr>
+          <m:t>⊂</m:t>
+        </m:r>
+        <m:r>
+          <m:rPr>
+            <m:sty m:val="bi"/>
+          </m:rPr>
+          <w:rPr>
+            <w:rFonts w:ascii="Cambria Math" w:eastAsia="宋体" w:hAnsi="Cambria Math"/>
+            <w:color w:val="FF0000"/>
+          </w:rPr>
+          <m:t>V</m:t>
+        </m:r>
+      </m:oMath>
+      <w:r>
+        <w:rPr>
+          <w:rFonts w:ascii="Times New Roman" w:eastAsia="宋体" w:hAnsi="Times New Roman"/>
+          <w:color w:val="FF0000"/>
+        </w:rPr>
+        <w:t xml:space="preserve"> </w:t>
+      </w:r>
+      <w:r>
+        <w:rPr>
+          <w:rFonts w:ascii="Times New Roman" w:eastAsia="宋体" w:hAnsi="Times New Roman" w:hint="eastAsia"/>
+          <w:color w:val="FF0000"/>
+        </w:rPr>
+        <w:t>，</w:t>
+      </w:r>
+      <m:oMath>
+        <m:r>
+          <w:rPr>
+            <w:rFonts w:ascii="Cambria Math" w:eastAsia="宋体" w:hAnsi="Cambria Math"/>
+            <w:color w:val="FF0000"/>
+          </w:rPr>
+          <m:t>E={</m:t>
+        </m:r>
+        <m:sSub>
+          <m:sSubPr>
+            <m:ctrlPr>
+              <w:rPr>
+                <w:rFonts w:ascii="Cambria Math" w:eastAsia="宋体" w:hAnsi="Cambria Math"/>
+                <w:i/>
+                <w:color w:val="FF0000"/>
+              </w:rPr>
+            </m:ctrlPr>
+          </m:sSubPr>
+          <m:e>
+            <m:r>
+              <w:rPr>
+                <w:rFonts w:ascii="Cambria Math" w:eastAsia="宋体" w:hAnsi="Cambria Math"/>
+                <w:color w:val="FF0000"/>
+              </w:rPr>
+              <m:t>e</m:t>
+            </m:r>
+          </m:e>
+          <m:sub>
+            <m:r>
+              <w:rPr>
+                <w:rFonts w:ascii="Cambria Math" w:eastAsia="宋体" w:hAnsi="Cambria Math"/>
+                <w:color w:val="FF0000"/>
+              </w:rPr>
+              <m:t>1</m:t>
+            </m:r>
+          </m:sub>
+        </m:sSub>
+        <m:r>
+          <w:rPr>
+            <w:rFonts w:ascii="Cambria Math" w:eastAsia="宋体" w:hAnsi="Cambria Math"/>
+            <w:color w:val="FF0000"/>
+          </w:rPr>
+          <m:t>,</m:t>
+        </m:r>
+        <m:sSub>
+          <m:sSubPr>
+            <m:ctrlPr>
+              <w:rPr>
+                <w:rFonts w:ascii="Cambria Math" w:eastAsia="宋体" w:hAnsi="Cambria Math"/>
+                <w:i/>
+                <w:color w:val="FF0000"/>
+              </w:rPr>
+            </m:ctrlPr>
+          </m:sSubPr>
+          <m:e>
+            <m:r>
+              <w:rPr>
+                <w:rFonts w:ascii="Cambria Math" w:eastAsia="宋体" w:hAnsi="Cambria Math"/>
+                <w:color w:val="FF0000"/>
+              </w:rPr>
+              <m:t>e</m:t>
+            </m:r>
+          </m:e>
+          <m:sub>
+            <m:r>
+              <w:rPr>
+                <w:rFonts w:ascii="Cambria Math" w:eastAsia="宋体" w:hAnsi="Cambria Math"/>
+                <w:color w:val="FF0000"/>
+              </w:rPr>
+              <m:t>2</m:t>
+            </m:r>
+          </m:sub>
+        </m:sSub>
+        <m:r>
+          <w:rPr>
+            <w:rFonts w:ascii="Cambria Math" w:eastAsia="宋体" w:hAnsi="Cambria Math"/>
+            <w:color w:val="FF0000"/>
+          </w:rPr>
+          <m:t>,…,</m:t>
+        </m:r>
+        <m:sSub>
+          <m:sSubPr>
+            <m:ctrlPr>
+              <w:rPr>
+                <w:rFonts w:ascii="Cambria Math" w:eastAsia="宋体" w:hAnsi="Cambria Math"/>
+                <w:i/>
+                <w:color w:val="FF0000"/>
+              </w:rPr>
+            </m:ctrlPr>
+          </m:sSubPr>
+          <m:e>
+            <m:r>
+              <w:rPr>
+                <w:rFonts w:ascii="Cambria Math" w:eastAsia="宋体" w:hAnsi="Cambria Math"/>
+                <w:color w:val="FF0000"/>
+              </w:rPr>
+              <m:t>e</m:t>
+            </m:r>
+          </m:e>
+          <m:sub>
+            <m:r>
+              <w:rPr>
+                <w:rFonts w:ascii="Cambria Math" w:eastAsia="宋体" w:hAnsi="Cambria Math"/>
+                <w:color w:val="FF0000"/>
+              </w:rPr>
+              <m:t>m</m:t>
+            </m:r>
+          </m:sub>
+        </m:sSub>
+        <m:r>
+          <w:rPr>
+            <w:rFonts w:ascii="Cambria Math" w:eastAsia="宋体" w:hAnsi="Cambria Math"/>
+            <w:color w:val="FF0000"/>
+          </w:rPr>
+          <m:t>}</m:t>
+        </m:r>
+      </m:oMath>
+      <w:r>
+        <w:rPr>
+          <w:rFonts w:ascii="Times New Roman" w:eastAsia="宋体" w:hAnsi="Times New Roman" w:hint="eastAsia"/>
+          <w:color w:val="FF0000"/>
+        </w:rPr>
+        <w:t>是一组边。每个</w:t>
+      </w:r>
+      <m:oMath>
+        <m:r>
+          <w:rPr>
+            <w:rFonts w:ascii="Cambria Math" w:eastAsia="宋体" w:hAnsi="Cambria Math"/>
+            <w:color w:val="FF0000"/>
+          </w:rPr>
+          <m:t>e∈E</m:t>
+        </m:r>
+      </m:oMath>
+      <w:r>
+        <w:rPr>
+          <w:rFonts w:ascii="Times New Roman" w:eastAsia="宋体" w:hAnsi="Times New Roman"/>
+          <w:color w:val="FF0000"/>
+        </w:rPr>
+        <w:t xml:space="preserve"> </w:t>
+      </w:r>
+      <w:r>
+        <w:rPr>
+          <w:rFonts w:ascii="Times New Roman" w:eastAsia="宋体" w:hAnsi="Times New Roman" w:hint="eastAsia"/>
+          <w:color w:val="FF0000"/>
+        </w:rPr>
+        <w:t>通过无向边连接一对顶点</w:t>
+      </w:r>
+      <m:oMath>
+        <m:sSub>
+          <m:sSubPr>
+            <m:ctrlPr>
+              <w:rPr>
+                <w:rFonts w:ascii="Cambria Math" w:eastAsia="宋体" w:hAnsi="Cambria Math"/>
+                <w:i/>
+                <w:color w:val="FF0000"/>
+              </w:rPr>
+            </m:ctrlPr>
+          </m:sSubPr>
+          <m:e>
+            <m:r>
+              <w:rPr>
+                <w:rFonts w:ascii="Cambria Math" w:eastAsia="宋体" w:hAnsi="Cambria Math"/>
+                <w:color w:val="FF0000"/>
+              </w:rPr>
+              <m:t>v</m:t>
+            </m:r>
+          </m:e>
+          <m:sub>
+            <m:r>
+              <w:rPr>
+                <w:rFonts w:ascii="Cambria Math" w:eastAsia="宋体" w:hAnsi="Cambria Math"/>
+                <w:color w:val="FF0000"/>
+              </w:rPr>
+              <m:t>i</m:t>
+            </m:r>
+          </m:sub>
+        </m:sSub>
+        <m:r>
+          <w:rPr>
+            <w:rFonts w:ascii="Cambria Math" w:eastAsia="宋体" w:hAnsi="Cambria Math"/>
+            <w:color w:val="FF0000"/>
+          </w:rPr>
+          <m:t>,</m:t>
+        </m:r>
+        <m:sSub>
+          <m:sSubPr>
+            <m:ctrlPr>
+              <w:rPr>
+                <w:rFonts w:ascii="Cambria Math" w:eastAsia="宋体" w:hAnsi="Cambria Math"/>
+                <w:i/>
+                <w:color w:val="FF0000"/>
+              </w:rPr>
+            </m:ctrlPr>
+          </m:sSubPr>
+          <m:e>
+            <m:r>
+              <w:rPr>
+                <w:rFonts w:ascii="Cambria Math" w:eastAsia="宋体" w:hAnsi="Cambria Math"/>
+                <w:color w:val="FF0000"/>
+              </w:rPr>
+              <m:t>v</m:t>
+            </m:r>
+          </m:e>
+          <m:sub>
+            <m:r>
+              <w:rPr>
+                <w:rFonts w:ascii="Cambria Math" w:eastAsia="宋体" w:hAnsi="Cambria Math"/>
+                <w:color w:val="FF0000"/>
+              </w:rPr>
+              <m:t>j</m:t>
+            </m:r>
+          </m:sub>
+        </m:sSub>
+        <m:r>
+          <w:rPr>
+            <w:rFonts w:ascii="Cambria Math" w:eastAsia="宋体" w:hAnsi="Cambria Math"/>
+            <w:color w:val="FF0000"/>
+          </w:rPr>
+          <m:t>∈</m:t>
+        </m:r>
+        <m:r>
+          <m:rPr>
+            <m:nor/>
+          </m:rPr>
+          <w:rPr>
+            <w:rFonts w:ascii="Cambria Math" w:eastAsia="宋体" w:hAnsi="Cambria Math"/>
+            <w:color w:val="FF0000"/>
+          </w:rPr>
+          <m:t>V</m:t>
+        </m:r>
+      </m:oMath>
+      <w:r>
+        <w:rPr>
+          <w:rFonts w:ascii="Times New Roman" w:eastAsia="宋体" w:hAnsi="Times New Roman"/>
+          <w:color w:val="FF0000"/>
+        </w:rPr>
+        <w:t xml:space="preserve"> </w:t>
+      </w:r>
+      <w:r>
+        <w:rPr>
+          <w:rFonts w:ascii="Times New Roman" w:eastAsia="宋体" w:hAnsi="Times New Roman" w:hint="eastAsia"/>
+          <w:color w:val="FF0000"/>
+        </w:rPr>
+        <w:t>。</w:t>
+      </w:r>
+      <w:r>
+        <w:rPr>
+          <w:rFonts w:ascii="Times New Roman" w:eastAsia="宋体" w:hAnsi="Times New Roman"/>
+        </w:rPr>
+        <w:t xml:space="preserve">A tree is an </w:t>
+      </w:r>
+      <w:r>
+        <w:rPr>
+          <w:rFonts w:ascii="Times New Roman" w:eastAsia="宋体" w:hAnsi="Times New Roman"/>
+          <w:highlight w:val="yellow"/>
+        </w:rPr>
+        <w:t>acyclic graph</w:t>
+      </w:r>
+      <w:r>
+        <w:rPr>
+          <w:rFonts w:ascii="Times New Roman" w:eastAsia="宋体" w:hAnsi="Times New Roman"/>
+          <w:color w:val="FF0000"/>
+        </w:rPr>
+        <w:t>(</w:t>
+      </w:r>
+      <w:r>
+        <w:rPr>
+          <w:rFonts w:ascii="Times New Roman" w:eastAsia="宋体" w:hAnsi="Times New Roman" w:hint="eastAsia"/>
+          <w:color w:val="FF0000"/>
+        </w:rPr>
+        <w:t>无环图</w:t>
+      </w:r>
+      <w:r>
+        <w:rPr>
+          <w:rFonts w:ascii="Times New Roman" w:eastAsia="宋体" w:hAnsi="Times New Roman"/>
+          <w:color w:val="FF0000"/>
+        </w:rPr>
+        <w:t>)</w:t>
+      </w:r>
+      <w:r>
+        <w:rPr>
+          <w:rFonts w:ascii="Times New Roman" w:eastAsia="宋体" w:hAnsi="Times New Roman"/>
+        </w:rPr>
+        <w:t xml:space="preserve">, and vertices with the same parent are </w:t>
+      </w:r>
+      <w:r>
+        <w:rPr>
+          <w:rFonts w:ascii="Times New Roman" w:eastAsia="宋体" w:hAnsi="Times New Roman"/>
+          <w:highlight w:val="yellow"/>
+        </w:rPr>
+        <w:t>siblings</w:t>
+      </w:r>
+      <w:r>
+        <w:rPr>
+          <w:rFonts w:ascii="Times New Roman" w:eastAsia="宋体" w:hAnsi="Times New Roman"/>
+          <w:color w:val="FF0000"/>
+        </w:rPr>
+        <w:t>(</w:t>
+      </w:r>
+      <w:r>
+        <w:rPr>
+          <w:rFonts w:ascii="Times New Roman" w:eastAsia="宋体" w:hAnsi="Times New Roman" w:hint="eastAsia"/>
+          <w:color w:val="FF0000"/>
+        </w:rPr>
+        <w:t>兄弟姐妹</w:t>
+      </w:r>
+      <w:r>
+        <w:rPr>
+          <w:rFonts w:ascii="Times New Roman" w:eastAsia="宋体" w:hAnsi="Times New Roman"/>
+          <w:color w:val="FF0000"/>
+        </w:rPr>
+        <w:t>)</w:t>
+      </w:r>
+      <w:r>
+        <w:rPr>
+          <w:rFonts w:ascii="Times New Roman" w:eastAsia="宋体" w:hAnsi="Times New Roman"/>
+        </w:rPr>
+        <w:t xml:space="preserve">. </w:t>
+      </w:r>
+      <w:r>
+        <w:rPr>
+          <w:rFonts w:ascii="Times New Roman" w:eastAsia="宋体" w:hAnsi="Times New Roman" w:hint="eastAsia"/>
+        </w:rPr>
+        <w:t>树是一种无环图，具有相同父亲结点的节点是兄弟姐妹。</w:t>
+      </w:r>
+      <w:r>
+        <w:rPr>
+          <w:rFonts w:ascii="Times New Roman" w:eastAsia="宋体" w:hAnsi="Times New Roman"/>
+        </w:rPr>
+        <w:t xml:space="preserve">Trees in this work have a </w:t>
+      </w:r>
+      <w:r>
+        <w:rPr>
+          <w:rFonts w:ascii="Times New Roman" w:eastAsia="宋体" w:hAnsi="Times New Roman"/>
+          <w:highlight w:val="yellow"/>
+        </w:rPr>
+        <w:t>root node</w:t>
+      </w:r>
+      <w:r>
+        <w:rPr>
+          <w:rFonts w:ascii="Times New Roman" w:eastAsia="宋体" w:hAnsi="Times New Roman"/>
+          <w:color w:val="FF0000"/>
+        </w:rPr>
+        <w:t>(</w:t>
+      </w:r>
+      <w:r>
+        <w:rPr>
+          <w:rFonts w:ascii="Times New Roman" w:eastAsia="宋体" w:hAnsi="Times New Roman" w:hint="eastAsia"/>
+          <w:color w:val="FF0000"/>
+        </w:rPr>
+        <w:t>根结点</w:t>
+      </w:r>
+      <w:r>
+        <w:rPr>
+          <w:rFonts w:ascii="Times New Roman" w:eastAsia="宋体" w:hAnsi="Times New Roman"/>
+          <w:color w:val="FF0000"/>
+        </w:rPr>
+        <w:t>)</w:t>
+      </w:r>
+      <w:r>
+        <w:rPr>
+          <w:rFonts w:ascii="Times New Roman" w:eastAsia="宋体" w:hAnsi="Times New Roman"/>
+        </w:rPr>
+        <w:t xml:space="preserve">, sibling nodes are </w:t>
+      </w:r>
+      <w:r>
+        <w:rPr>
+          <w:rFonts w:ascii="Times New Roman" w:eastAsia="宋体" w:hAnsi="Times New Roman"/>
+          <w:highlight w:val="yellow"/>
+        </w:rPr>
+        <w:t>un-ordered</w:t>
+      </w:r>
+      <w:r>
+        <w:rPr>
+          <w:rFonts w:ascii="Times New Roman" w:eastAsia="宋体" w:hAnsi="Times New Roman"/>
+          <w:color w:val="FF0000"/>
+        </w:rPr>
+        <w:t>(</w:t>
+      </w:r>
+      <w:r>
+        <w:rPr>
+          <w:rFonts w:ascii="Times New Roman" w:eastAsia="宋体" w:hAnsi="Times New Roman" w:hint="eastAsia"/>
+          <w:color w:val="FF0000"/>
+        </w:rPr>
+        <w:t>无序的</w:t>
+      </w:r>
+      <w:r>
+        <w:rPr>
+          <w:rFonts w:ascii="Times New Roman" w:eastAsia="宋体" w:hAnsi="Times New Roman"/>
+          <w:color w:val="FF0000"/>
+        </w:rPr>
+        <w:t>)</w:t>
+      </w:r>
+      <w:r>
+        <w:rPr>
+          <w:rFonts w:ascii="Times New Roman" w:eastAsia="宋体" w:hAnsi="Times New Roman"/>
+        </w:rPr>
+        <w:t xml:space="preserve">, and nodes are </w:t>
+      </w:r>
+      <w:r>
+        <w:rPr>
+          <w:rFonts w:ascii="Times New Roman" w:eastAsia="宋体" w:hAnsi="Times New Roman"/>
+          <w:highlight w:val="yellow"/>
+        </w:rPr>
+        <w:t>labeled</w:t>
+      </w:r>
+      <w:r>
+        <w:rPr>
+          <w:rFonts w:ascii="Times New Roman" w:eastAsia="宋体" w:hAnsi="Times New Roman"/>
+          <w:color w:val="FF0000"/>
+        </w:rPr>
+        <w:t>(</w:t>
+      </w:r>
+      <w:r>
+        <w:rPr>
+          <w:rFonts w:ascii="Times New Roman" w:eastAsia="宋体" w:hAnsi="Times New Roman" w:hint="eastAsia"/>
+          <w:color w:val="FF0000"/>
+        </w:rPr>
+        <w:t>被标记的</w:t>
+      </w:r>
+      <w:r>
+        <w:rPr>
+          <w:rFonts w:ascii="Times New Roman" w:eastAsia="宋体" w:hAnsi="Times New Roman"/>
+          <w:color w:val="FF0000"/>
+        </w:rPr>
+        <w:t>)</w:t>
+      </w:r>
+      <w:r>
+        <w:rPr>
+          <w:rFonts w:ascii="Times New Roman" w:eastAsia="宋体" w:hAnsi="Times New Roman"/>
+        </w:rPr>
+        <w:t xml:space="preserve">. </w:t>
+      </w:r>
+      <w:r>
+        <w:rPr>
+          <w:rFonts w:ascii="Times New Roman" w:eastAsia="宋体" w:hAnsi="Times New Roman" w:hint="eastAsia"/>
+        </w:rPr>
+        <w:t>在本工作中树有一个根结点，</w:t>
+      </w:r>
+      <w:r>
+        <w:rPr>
+          <w:rFonts w:ascii="Times New Roman" w:eastAsia="宋体" w:hAnsi="Times New Roman" w:hint="eastAsia"/>
+        </w:rPr>
+        <w:t>兄弟结点是无序的，结点被标记。</w:t>
+      </w:r>
+      <w:r>
+        <w:rPr>
+          <w:rFonts w:ascii="Times New Roman" w:eastAsia="宋体" w:hAnsi="Times New Roman"/>
+        </w:rPr>
+        <w:t xml:space="preserve">Figure 1-(a) shows several examples of such tree structure. </w:t>
+      </w:r>
+      <w:r>
+        <w:rPr>
+          <w:rFonts w:ascii="Times New Roman" w:eastAsia="宋体" w:hAnsi="Times New Roman" w:hint="eastAsia"/>
+        </w:rPr>
+        <w:t>图</w:t>
+      </w:r>
+      <w:r>
+        <w:rPr>
+          <w:rFonts w:ascii="Times New Roman" w:eastAsia="宋体" w:hAnsi="Times New Roman"/>
+        </w:rPr>
+        <w:t>1-(a)</w:t>
+      </w:r>
+      <w:r>
+        <w:rPr>
+          <w:rFonts w:ascii="Times New Roman" w:eastAsia="宋体" w:hAnsi="Times New Roman" w:hint="eastAsia"/>
+        </w:rPr>
+        <w:t>显示了这种树结构的几个例子。</w:t>
+      </w:r>
+      <w:r>
+        <w:rPr>
+          <w:rFonts w:ascii="Times New Roman" w:eastAsia="宋体" w:hAnsi="Times New Roman"/>
+        </w:rPr>
+        <w:t>In this work, each node of a tree is a geospatial entity, and each edge shows a child-parent relationship between two entities.</w:t>
+      </w:r>
+      <w:r>
+        <w:rPr>
+          <w:rFonts w:ascii="Times New Roman" w:eastAsia="宋体" w:hAnsi="Times New Roman" w:hint="eastAsia"/>
+        </w:rPr>
+        <w:t>在本工作中，每一个树节点都是一个地理空间实体，每条边都显示两个实体之间的子父关系。</w:t>
+      </w:r>
+    </w:p>
+    <w:p>
+      <w:pPr>
+        <w:jc w:val="center"/>
+        <w:rPr>
+          <w:rFonts w:ascii="Times New Roman" w:eastAsia="宋体" w:hAnsi="Times New Roman"/>
+        </w:rPr>
+      </w:pPr>
+      <w:r>
+        <w:rPr>
+          <w:rFonts w:ascii="Times New Roman" w:eastAsia="宋体" w:hAnsi="Times New Roman"/>
+          <w:noProof/>
+        </w:rPr>
+        <w:lastRenderedPageBreak/>
+        <w:drawing>
+          <wp:inline distT="0" distB="0" distL="0" distR="0" wp14:anchorId="58B99542" wp14:editId="239775FE">
+            <wp:extent cx="4006800" cy="2880000"/>
+            <wp:effectExtent l="0" t="0" r="0" b="0"/>
+            <wp:docPr id="1" name="图片 1"/>
+            <wp:cNvGraphicFramePr>
+              <a:graphicFrameLocks xmlns:a="http://schemas.openxmlformats.org/drawingml/2006/main" noChangeAspect="1"/>
+            </wp:cNvGraphicFramePr>
+            <a:graphic xmlns:a="http://schemas.openxmlformats.org/drawingml/2006/main">
+              <a:graphicData uri="http://schemas.openxmlformats.org/drawingml/2006/picture">
+                <pic:pic xmlns:pic="http://schemas.openxmlformats.org/drawingml/2006/picture">
+                  <pic:nvPicPr>
+                    <pic:cNvPr id="0" name="Picture 1"/>
+                    <pic:cNvPicPr>
+                      <a:picLocks noChangeAspect="1" noChangeArrowheads="1"/>
+                    </pic:cNvPicPr>
+                  </pic:nvPicPr>
+                  <pic:blipFill>
+                    <a:blip r:embed="rId6">
+                      <a:extLst>
+                        <a:ext uri="{28A0092B-C50C-407E-A947-70E740481C1C}">
+                          <a14:useLocalDpi xmlns:a14="http://schemas.microsoft.com/office/drawing/2010/main" val="0"/>
+                        </a:ext>
+                      </a:extLst>
+                    </a:blip>
+                    <a:srcRect/>
+                    <a:stretch>
+                      <a:fillRect/>
+                    </a:stretch>
+                  </pic:blipFill>
+                  <pic:spPr bwMode="auto">
+                    <a:xfrm>
+                      <a:off x="0" y="0"/>
+                      <a:ext cx="4006800" cy="2880000"/>
+                    </a:xfrm>
+                    <a:prstGeom prst="rect">
+                      <a:avLst/>
+                    </a:prstGeom>
+                    <a:noFill/>
+                    <a:ln>
+                      <a:noFill/>
+                    </a:ln>
+                  </pic:spPr>
+                </pic:pic>
+              </a:graphicData>
+            </a:graphic>
+          </wp:inline>
+        </w:drawing>
+      </w:r>
+    </w:p>
+    <w:p>
+      <w:pPr>
+        <w:pStyle w:val="a3"/>
+        <w:numPr>
+          <w:ilvl w:val="0"/>
+          <w:numId w:val="2"/>
+        </w:numPr>
+        <w:ind w:firstLineChars="0"/>
+        <w:rPr>
+          <w:rFonts w:ascii="Times New Roman" w:eastAsia="宋体" w:hAnsi="Times New Roman"/>
+        </w:rPr>
+      </w:pPr>
+      <w:r>
+        <w:rPr>
+          <w:rFonts w:ascii="Times New Roman" w:eastAsia="宋体" w:hAnsi="Times New Roman" w:hint="eastAsia"/>
+        </w:rPr>
+        <w:t>E</w:t>
+      </w:r>
+      <w:r>
+        <w:rPr>
+          <w:rFonts w:ascii="Times New Roman" w:eastAsia="宋体" w:hAnsi="Times New Roman"/>
+        </w:rPr>
+        <w:t>mbedded Subtree</w:t>
+      </w:r>
+      <w:r>
+        <w:rPr>
+          <w:rFonts w:ascii="Times New Roman" w:eastAsia="宋体" w:hAnsi="Times New Roman"/>
+          <w:color w:val="FF0000"/>
+        </w:rPr>
+        <w:t>(</w:t>
+      </w:r>
+      <w:r>
+        <w:rPr>
+          <w:rFonts w:ascii="Times New Roman" w:eastAsia="宋体" w:hAnsi="Times New Roman" w:hint="eastAsia"/>
+          <w:color w:val="FF0000"/>
+        </w:rPr>
+        <w:t>嵌入子树</w:t>
+      </w:r>
+      <w:r>
+        <w:rPr>
+          <w:rFonts w:ascii="Times New Roman" w:eastAsia="宋体" w:hAnsi="Times New Roman"/>
+          <w:color w:val="FF0000"/>
+        </w:rPr>
+        <w:t>)</w:t>
+      </w:r>
+      <w:r>
+        <w:rPr>
+          <w:rFonts w:ascii="Times New Roman" w:eastAsia="宋体" w:hAnsi="Times New Roman"/>
+        </w:rPr>
+        <w:t>:</w:t>
+      </w:r>
+      <w:r>
+        <w:rPr>
+          <w:rFonts w:ascii="Times New Roman" w:eastAsia="宋体" w:hAnsi="Times New Roman"/>
+        </w:rPr>
+        <w:t xml:space="preserve"> given a tree </w:t>
+      </w:r>
+      <m:oMath>
+        <m:r>
+          <w:rPr>
+            <w:rFonts w:ascii="Cambria Math" w:eastAsia="宋体" w:hAnsi="Cambria Math"/>
+          </w:rPr>
+          <m:t>T=(</m:t>
+        </m:r>
+        <m:r>
+          <m:rPr>
+            <m:nor/>
+          </m:rPr>
+          <w:rPr>
+            <w:rFonts w:ascii="Cambria Math" w:eastAsia="宋体" w:hAnsi="Cambria Math"/>
+          </w:rPr>
+          <m:t>V</m:t>
+        </m:r>
+        <m:r>
+          <w:rPr>
+            <w:rFonts w:ascii="Cambria Math" w:eastAsia="宋体" w:hAnsi="Cambria Math"/>
+          </w:rPr>
+          <m:t>,E)</m:t>
+        </m:r>
+      </m:oMath>
+      <w:r>
+        <w:rPr>
+          <w:rFonts w:ascii="Times New Roman" w:eastAsia="宋体" w:hAnsi="Times New Roman" w:hint="eastAsia"/>
+        </w:rPr>
+        <w:t>,</w:t>
+      </w:r>
+      <w:r>
+        <w:rPr>
+          <w:rFonts w:ascii="Times New Roman" w:eastAsia="宋体" w:hAnsi="Times New Roman"/>
+        </w:rPr>
+        <w:t xml:space="preserve"> we define a subtree as </w:t>
+      </w:r>
+      <m:oMath>
+        <m:r>
+          <w:rPr>
+            <w:rFonts w:ascii="Cambria Math" w:eastAsia="宋体" w:hAnsi="Cambria Math"/>
+          </w:rPr>
+          <m:t>S=(</m:t>
+        </m:r>
+        <m:r>
+          <m:rPr>
+            <m:nor/>
+          </m:rPr>
+          <w:rPr>
+            <w:rFonts w:ascii="Cambria Math" w:eastAsia="宋体" w:hAnsi="Cambria Math"/>
+          </w:rPr>
+          <m:t>V</m:t>
+        </m:r>
+        <m:r>
+          <w:rPr>
+            <w:rFonts w:ascii="Cambria Math" w:eastAsia="宋体" w:hAnsi="Cambria Math"/>
+          </w:rPr>
+          <m:t>',E')</m:t>
+        </m:r>
+      </m:oMath>
+      <w:r>
+        <w:rPr>
+          <w:rFonts w:ascii="Times New Roman" w:eastAsia="宋体" w:hAnsi="Times New Roman" w:hint="eastAsia"/>
+        </w:rPr>
+        <w:t>,</w:t>
+      </w:r>
+      <w:r>
+        <w:rPr>
+          <w:rFonts w:ascii="Times New Roman" w:eastAsia="宋体" w:hAnsi="Times New Roman"/>
+        </w:rPr>
+        <w:t xml:space="preserve"> where </w:t>
+      </w:r>
+      <m:oMath>
+        <m:r>
+          <m:rPr>
+            <m:nor/>
+          </m:rPr>
+          <w:rPr>
+            <w:rFonts w:ascii="Cambria Math" w:eastAsia="宋体" w:hAnsi="Cambria Math"/>
+          </w:rPr>
+          <m:t>V</m:t>
+        </m:r>
+        <m:r>
+          <w:rPr>
+            <w:rFonts w:ascii="Cambria Math" w:eastAsia="宋体" w:hAnsi="Cambria Math"/>
+          </w:rPr>
+          <m:t>'</m:t>
+        </m:r>
+        <m:r>
+          <w:rPr>
+            <w:rFonts w:ascii="Cambria Math" w:eastAsia="宋体" w:hAnsi="Cambria Math"/>
+          </w:rPr>
+          <m:t>⊂</m:t>
+        </m:r>
+        <m:r>
+          <m:rPr>
+            <m:nor/>
+          </m:rPr>
+          <w:rPr>
+            <w:rFonts w:ascii="Cambria Math" w:eastAsia="宋体" w:hAnsi="Cambria Math"/>
+          </w:rPr>
+          <m:t>V</m:t>
+        </m:r>
+      </m:oMath>
+      <w:r>
+        <w:rPr>
+          <w:rFonts w:ascii="Times New Roman" w:eastAsia="宋体" w:hAnsi="Times New Roman" w:hint="eastAsia"/>
+        </w:rPr>
+        <w:t xml:space="preserve"> </w:t>
+      </w:r>
+      <w:r>
+        <w:rPr>
+          <w:rFonts w:ascii="Times New Roman" w:eastAsia="宋体" w:hAnsi="Times New Roman"/>
+        </w:rPr>
+        <w:t xml:space="preserve">and </w:t>
+      </w:r>
+      <m:oMath>
+        <m:r>
+          <w:rPr>
+            <w:rFonts w:ascii="Cambria Math" w:eastAsia="宋体" w:hAnsi="Cambria Math"/>
+          </w:rPr>
+          <m:t>E'</m:t>
+        </m:r>
+        <m:r>
+          <w:rPr>
+            <w:rFonts w:ascii="Cambria Math" w:eastAsia="宋体" w:hAnsi="Cambria Math"/>
+          </w:rPr>
+          <m:t>⊂E</m:t>
+        </m:r>
+      </m:oMath>
+      <w:r>
+        <w:rPr>
+          <w:rFonts w:ascii="Times New Roman" w:eastAsia="宋体" w:hAnsi="Times New Roman" w:hint="eastAsia"/>
+        </w:rPr>
+        <w:t>.</w:t>
+      </w:r>
+      <w:r>
+        <w:rPr>
+          <w:rFonts w:ascii="Times New Roman" w:eastAsia="宋体" w:hAnsi="Times New Roman"/>
+        </w:rPr>
+        <w:t xml:space="preserve"> </w:t>
+      </w:r>
+      <w:r>
+        <w:rPr>
+          <w:rFonts w:ascii="Times New Roman" w:eastAsia="宋体" w:hAnsi="Times New Roman" w:hint="eastAsia"/>
+          <w:color w:val="FF0000"/>
+        </w:rPr>
+        <w:t>给定树</w:t>
+      </w:r>
+      <m:oMath>
+        <m:r>
+          <w:rPr>
+            <w:rFonts w:ascii="Cambria Math" w:eastAsia="宋体" w:hAnsi="Cambria Math"/>
+            <w:color w:val="FF0000"/>
+          </w:rPr>
+          <m:t>T=(</m:t>
+        </m:r>
+        <m:r>
+          <m:rPr>
+            <m:nor/>
+          </m:rPr>
+          <w:rPr>
+            <w:rFonts w:ascii="Cambria Math" w:eastAsia="宋体" w:hAnsi="Cambria Math"/>
+            <w:color w:val="FF0000"/>
+          </w:rPr>
+          <m:t>V</m:t>
+        </m:r>
+        <m:r>
+          <w:rPr>
+            <w:rFonts w:ascii="Cambria Math" w:eastAsia="宋体" w:hAnsi="Cambria Math"/>
+            <w:color w:val="FF0000"/>
+          </w:rPr>
+          <m:t>,E)</m:t>
+        </m:r>
+      </m:oMath>
+      <w:r>
+        <w:rPr>
+          <w:rFonts w:ascii="Times New Roman" w:eastAsia="宋体" w:hAnsi="Times New Roman" w:hint="eastAsia"/>
+          <w:color w:val="FF0000"/>
+        </w:rPr>
+        <w:t>，</w:t>
+      </w:r>
+      <w:r>
+        <w:rPr>
+          <w:rFonts w:ascii="Times New Roman" w:eastAsia="宋体" w:hAnsi="Times New Roman" w:hint="eastAsia"/>
+          <w:color w:val="FF0000"/>
+        </w:rPr>
+        <w:t>我们将嵌入子树定义为</w:t>
+      </w:r>
+      <m:oMath>
+        <m:r>
+          <w:rPr>
+            <w:rFonts w:ascii="Cambria Math" w:eastAsia="宋体" w:hAnsi="Cambria Math"/>
+            <w:color w:val="FF0000"/>
+          </w:rPr>
+          <m:t>S=(</m:t>
+        </m:r>
+        <m:r>
+          <m:rPr>
+            <m:nor/>
+          </m:rPr>
+          <w:rPr>
+            <w:rFonts w:ascii="Cambria Math" w:eastAsia="宋体" w:hAnsi="Cambria Math"/>
+            <w:color w:val="FF0000"/>
+          </w:rPr>
+          <m:t>V</m:t>
+        </m:r>
+        <m:r>
+          <w:rPr>
+            <w:rFonts w:ascii="Cambria Math" w:eastAsia="宋体" w:hAnsi="Cambria Math"/>
+            <w:color w:val="FF0000"/>
+          </w:rPr>
+          <m:t>',E')</m:t>
+        </m:r>
+      </m:oMath>
+      <w:r>
+        <w:rPr>
+          <w:rFonts w:ascii="Times New Roman" w:eastAsia="宋体" w:hAnsi="Times New Roman" w:hint="eastAsia"/>
+          <w:color w:val="FF0000"/>
+        </w:rPr>
+        <w:t>，其中</w:t>
+      </w:r>
+      <m:oMath>
+        <m:r>
+          <m:rPr>
+            <m:nor/>
+          </m:rPr>
+          <w:rPr>
+            <w:rFonts w:ascii="Cambria Math" w:eastAsia="宋体" w:hAnsi="Cambria Math"/>
+            <w:color w:val="FF0000"/>
+          </w:rPr>
+          <m:t>V</m:t>
+        </m:r>
+        <m:r>
+          <w:rPr>
+            <w:rFonts w:ascii="Cambria Math" w:eastAsia="宋体" w:hAnsi="Cambria Math"/>
+            <w:color w:val="FF0000"/>
+          </w:rPr>
+          <m:t>'⊂</m:t>
+        </m:r>
+        <m:r>
+          <m:rPr>
+            <m:nor/>
+          </m:rPr>
+          <w:rPr>
+            <w:rFonts w:ascii="Cambria Math" w:eastAsia="宋体" w:hAnsi="Cambria Math"/>
+            <w:color w:val="FF0000"/>
+          </w:rPr>
+          <m:t>V</m:t>
+        </m:r>
+      </m:oMath>
+      <w:r>
+        <w:rPr>
+          <w:rFonts w:ascii="Times New Roman" w:eastAsia="宋体" w:hAnsi="Times New Roman"/>
+          <w:color w:val="FF0000"/>
+        </w:rPr>
+        <w:t xml:space="preserve"> </w:t>
+      </w:r>
+      <w:r>
+        <w:rPr>
+          <w:rFonts w:ascii="Times New Roman" w:eastAsia="宋体" w:hAnsi="Times New Roman" w:hint="eastAsia"/>
+          <w:color w:val="FF0000"/>
+        </w:rPr>
+        <w:t>，</w:t>
+      </w:r>
+      <m:oMath>
+        <m:r>
+          <w:rPr>
+            <w:rFonts w:ascii="Cambria Math" w:eastAsia="宋体" w:hAnsi="Cambria Math"/>
+            <w:color w:val="FF0000"/>
+          </w:rPr>
+          <m:t>E'⊂E</m:t>
+        </m:r>
+      </m:oMath>
+      <w:r>
+        <w:rPr>
+          <w:rFonts w:ascii="Times New Roman" w:eastAsia="宋体" w:hAnsi="Times New Roman"/>
+          <w:color w:val="FF0000"/>
+        </w:rPr>
+        <w:t xml:space="preserve"> </w:t>
+      </w:r>
+      <w:r>
+        <w:rPr>
+          <w:rFonts w:ascii="Times New Roman" w:eastAsia="宋体" w:hAnsi="Times New Roman" w:hint="eastAsia"/>
+          <w:color w:val="FF0000"/>
+        </w:rPr>
+        <w:t>。</w:t>
+      </w:r>
+      <w:r>
+        <w:rPr>
+          <w:rFonts w:ascii="Times New Roman" w:eastAsia="宋体" w:hAnsi="Times New Roman"/>
+          <w:highlight w:val="yellow"/>
+        </w:rPr>
+        <w:t xml:space="preserve">A subtree </w:t>
+      </w:r>
+      <m:oMath>
+        <m:r>
+          <w:rPr>
+            <w:rFonts w:ascii="Cambria Math" w:eastAsia="宋体" w:hAnsi="Cambria Math" w:hint="eastAsia"/>
+            <w:highlight w:val="yellow"/>
+          </w:rPr>
+          <m:t>S</m:t>
+        </m:r>
+      </m:oMath>
+      <w:r>
+        <w:rPr>
+          <w:rFonts w:ascii="Times New Roman" w:eastAsia="宋体" w:hAnsi="Times New Roman"/>
+          <w:highlight w:val="yellow"/>
+        </w:rPr>
+        <w:t xml:space="preserve"> is said to be an embedded subtree of </w:t>
+      </w:r>
+      <m:oMath>
+        <m:r>
+          <w:rPr>
+            <w:rFonts w:ascii="Cambria Math" w:eastAsia="宋体" w:hAnsi="Cambria Math"/>
+            <w:highlight w:val="yellow"/>
+          </w:rPr>
+          <m:t>T</m:t>
+        </m:r>
+      </m:oMath>
+      <w:r>
+        <w:rPr>
+          <w:rFonts w:ascii="Times New Roman" w:eastAsia="宋体" w:hAnsi="Times New Roman" w:hint="eastAsia"/>
+          <w:highlight w:val="yellow"/>
+        </w:rPr>
+        <w:t xml:space="preserve"> </w:t>
+      </w:r>
+      <w:r>
+        <w:rPr>
+          <w:rFonts w:ascii="Times New Roman" w:eastAsia="宋体" w:hAnsi="Times New Roman"/>
+          <w:highlight w:val="yellow"/>
+        </w:rPr>
+        <w:t xml:space="preserve">if for each edge </w:t>
+      </w:r>
+      <m:oMath>
+        <m:r>
+          <w:rPr>
+            <w:rFonts w:ascii="Cambria Math" w:eastAsia="宋体" w:hAnsi="Cambria Math"/>
+            <w:highlight w:val="yellow"/>
+          </w:rPr>
+          <m:t>e=(</m:t>
+        </m:r>
+        <m:sSub>
+          <m:sSubPr>
+            <m:ctrlPr>
+              <w:rPr>
+                <w:rFonts w:ascii="Cambria Math" w:eastAsia="宋体" w:hAnsi="Cambria Math"/>
+                <w:i/>
+                <w:highlight w:val="yellow"/>
+              </w:rPr>
+            </m:ctrlPr>
+          </m:sSubPr>
+          <m:e>
+            <m:r>
+              <w:rPr>
+                <w:rFonts w:ascii="Cambria Math" w:eastAsia="宋体" w:hAnsi="Cambria Math"/>
+                <w:highlight w:val="yellow"/>
+              </w:rPr>
+              <m:t>v</m:t>
+            </m:r>
+          </m:e>
+          <m:sub>
+            <m:r>
+              <w:rPr>
+                <w:rFonts w:ascii="Cambria Math" w:eastAsia="宋体" w:hAnsi="Cambria Math"/>
+                <w:highlight w:val="yellow"/>
+              </w:rPr>
+              <m:t>a</m:t>
+            </m:r>
+          </m:sub>
+        </m:sSub>
+        <m:r>
+          <w:rPr>
+            <w:rFonts w:ascii="Cambria Math" w:eastAsia="宋体" w:hAnsi="Cambria Math"/>
+            <w:highlight w:val="yellow"/>
+          </w:rPr>
+          <m:t>,</m:t>
+        </m:r>
+        <m:sSub>
+          <m:sSubPr>
+            <m:ctrlPr>
+              <w:rPr>
+                <w:rFonts w:ascii="Cambria Math" w:eastAsia="宋体" w:hAnsi="Cambria Math"/>
+                <w:i/>
+                <w:highlight w:val="yellow"/>
+              </w:rPr>
+            </m:ctrlPr>
+          </m:sSubPr>
+          <m:e>
+            <m:r>
+              <w:rPr>
+                <w:rFonts w:ascii="Cambria Math" w:eastAsia="宋体" w:hAnsi="Cambria Math"/>
+                <w:highlight w:val="yellow"/>
+              </w:rPr>
+              <m:t>v</m:t>
+            </m:r>
+          </m:e>
+          <m:sub>
+            <m:r>
+              <w:rPr>
+                <w:rFonts w:ascii="Cambria Math" w:eastAsia="宋体" w:hAnsi="Cambria Math"/>
+                <w:highlight w:val="yellow"/>
+              </w:rPr>
+              <m:t>b</m:t>
+            </m:r>
+          </m:sub>
+        </m:sSub>
+        <m:r>
+          <w:rPr>
+            <w:rFonts w:ascii="Cambria Math" w:eastAsia="宋体" w:hAnsi="Cambria Math"/>
+            <w:highlight w:val="yellow"/>
+          </w:rPr>
+          <m:t>)∈E'</m:t>
+        </m:r>
+      </m:oMath>
+      <w:r>
+        <w:rPr>
+          <w:rFonts w:ascii="Times New Roman" w:eastAsia="宋体" w:hAnsi="Times New Roman" w:hint="eastAsia"/>
+          <w:highlight w:val="yellow"/>
+        </w:rPr>
+        <w:t>,</w:t>
+      </w:r>
+      <w:r>
+        <w:rPr>
+          <w:rFonts w:ascii="Times New Roman" w:eastAsia="宋体" w:hAnsi="Times New Roman"/>
+          <w:highlight w:val="yellow"/>
+        </w:rPr>
+        <w:t xml:space="preserve"> </w:t>
+      </w:r>
+      <m:oMath>
+        <m:sSub>
+          <m:sSubPr>
+            <m:ctrlPr>
+              <w:rPr>
+                <w:rFonts w:ascii="Cambria Math" w:eastAsia="宋体" w:hAnsi="Cambria Math"/>
+                <w:i/>
+                <w:highlight w:val="yellow"/>
+              </w:rPr>
+            </m:ctrlPr>
+          </m:sSubPr>
+          <m:e>
+            <m:r>
+              <w:rPr>
+                <w:rFonts w:ascii="Cambria Math" w:eastAsia="宋体" w:hAnsi="Cambria Math"/>
+                <w:highlight w:val="yellow"/>
+              </w:rPr>
+              <m:t>v</m:t>
+            </m:r>
+          </m:e>
+          <m:sub>
+            <m:r>
+              <w:rPr>
+                <w:rFonts w:ascii="Cambria Math" w:eastAsia="宋体" w:hAnsi="Cambria Math"/>
+                <w:highlight w:val="yellow"/>
+              </w:rPr>
+              <m:t>a</m:t>
+            </m:r>
+          </m:sub>
+        </m:sSub>
+      </m:oMath>
+      <w:r>
+        <w:rPr>
+          <w:rFonts w:ascii="Times New Roman" w:eastAsia="宋体" w:hAnsi="Times New Roman" w:hint="eastAsia"/>
+          <w:highlight w:val="yellow"/>
+        </w:rPr>
+        <w:t xml:space="preserve"> </w:t>
+      </w:r>
+      <w:r>
+        <w:rPr>
+          <w:rFonts w:ascii="Times New Roman" w:eastAsia="宋体" w:hAnsi="Times New Roman"/>
+          <w:highlight w:val="yellow"/>
+        </w:rPr>
+        <w:t xml:space="preserve">is an ancestor (and not necessarily the parent) of </w:t>
+      </w:r>
+      <m:oMath>
+        <m:sSub>
+          <m:sSubPr>
+            <m:ctrlPr>
+              <w:rPr>
+                <w:rFonts w:ascii="Cambria Math" w:eastAsia="宋体" w:hAnsi="Cambria Math"/>
+                <w:i/>
+                <w:highlight w:val="yellow"/>
+              </w:rPr>
+            </m:ctrlPr>
+          </m:sSubPr>
+          <m:e>
+            <m:r>
+              <w:rPr>
+                <w:rFonts w:ascii="Cambria Math" w:eastAsia="宋体" w:hAnsi="Cambria Math"/>
+                <w:highlight w:val="yellow"/>
+              </w:rPr>
+              <m:t>v</m:t>
+            </m:r>
+          </m:e>
+          <m:sub>
+            <m:r>
+              <w:rPr>
+                <w:rFonts w:ascii="Cambria Math" w:eastAsia="宋体" w:hAnsi="Cambria Math"/>
+                <w:highlight w:val="yellow"/>
+              </w:rPr>
+              <m:t>b</m:t>
+            </m:r>
+          </m:sub>
+        </m:sSub>
+      </m:oMath>
+      <w:r>
+        <w:rPr>
+          <w:rFonts w:ascii="Times New Roman" w:eastAsia="宋体" w:hAnsi="Times New Roman" w:hint="eastAsia"/>
+          <w:highlight w:val="yellow"/>
+        </w:rPr>
+        <w:t xml:space="preserve"> </w:t>
+      </w:r>
+      <w:r>
+        <w:rPr>
+          <w:rFonts w:ascii="Times New Roman" w:eastAsia="宋体" w:hAnsi="Times New Roman"/>
+          <w:highlight w:val="yellow"/>
+        </w:rPr>
+        <w:t xml:space="preserve">in </w:t>
+      </w:r>
+      <m:oMath>
+        <m:r>
+          <w:rPr>
+            <w:rFonts w:ascii="Cambria Math" w:eastAsia="宋体" w:hAnsi="Cambria Math"/>
+            <w:highlight w:val="yellow"/>
+          </w:rPr>
+          <m:t>T</m:t>
+        </m:r>
+      </m:oMath>
+      <w:r>
+        <w:rPr>
+          <w:rFonts w:ascii="Times New Roman" w:eastAsia="宋体" w:hAnsi="Times New Roman" w:hint="eastAsia"/>
+          <w:highlight w:val="yellow"/>
+        </w:rPr>
+        <w:t>.</w:t>
+      </w:r>
+      <w:r>
+        <w:rPr>
+          <w:rFonts w:ascii="Times New Roman" w:eastAsia="宋体" w:hAnsi="Times New Roman" w:hint="eastAsia"/>
+          <w:color w:val="FF0000"/>
+        </w:rPr>
+        <w:t>一棵子树</w:t>
+      </w:r>
+      <m:oMath>
+        <m:r>
+          <w:rPr>
+            <w:rFonts w:ascii="Cambria Math" w:eastAsia="宋体" w:hAnsi="Cambria Math" w:hint="eastAsia"/>
+            <w:color w:val="FF0000"/>
+          </w:rPr>
+          <m:t>S</m:t>
+        </m:r>
+      </m:oMath>
+      <w:r>
+        <w:rPr>
+          <w:rFonts w:ascii="Times New Roman" w:eastAsia="宋体" w:hAnsi="Times New Roman" w:hint="eastAsia"/>
+          <w:color w:val="FF0000"/>
+        </w:rPr>
+        <w:t>如果它的每条边</w:t>
+      </w:r>
+      <m:oMath>
+        <m:r>
+          <w:rPr>
+            <w:rFonts w:ascii="Cambria Math" w:eastAsia="宋体" w:hAnsi="Cambria Math"/>
+            <w:color w:val="FF0000"/>
+          </w:rPr>
+          <m:t>e=(</m:t>
+        </m:r>
+        <m:sSub>
+          <m:sSubPr>
+            <m:ctrlPr>
+              <w:rPr>
+                <w:rFonts w:ascii="Cambria Math" w:eastAsia="宋体" w:hAnsi="Cambria Math"/>
+                <w:i/>
+                <w:color w:val="FF0000"/>
+              </w:rPr>
+            </m:ctrlPr>
+          </m:sSubPr>
+          <m:e>
+            <m:r>
+              <w:rPr>
+                <w:rFonts w:ascii="Cambria Math" w:eastAsia="宋体" w:hAnsi="Cambria Math"/>
+                <w:color w:val="FF0000"/>
+              </w:rPr>
+              <m:t>v</m:t>
+            </m:r>
+          </m:e>
+          <m:sub>
+            <m:r>
+              <w:rPr>
+                <w:rFonts w:ascii="Cambria Math" w:eastAsia="宋体" w:hAnsi="Cambria Math"/>
+                <w:color w:val="FF0000"/>
+              </w:rPr>
+              <m:t>a</m:t>
+            </m:r>
+          </m:sub>
+        </m:sSub>
+        <m:r>
+          <w:rPr>
+            <w:rFonts w:ascii="Cambria Math" w:eastAsia="宋体" w:hAnsi="Cambria Math"/>
+            <w:color w:val="FF0000"/>
+          </w:rPr>
+          <m:t>,</m:t>
+        </m:r>
+        <m:sSub>
+          <m:sSubPr>
+            <m:ctrlPr>
+              <w:rPr>
+                <w:rFonts w:ascii="Cambria Math" w:eastAsia="宋体" w:hAnsi="Cambria Math"/>
+                <w:i/>
+                <w:color w:val="FF0000"/>
+              </w:rPr>
+            </m:ctrlPr>
+          </m:sSubPr>
+          <m:e>
+            <m:r>
+              <w:rPr>
+                <w:rFonts w:ascii="Cambria Math" w:eastAsia="宋体" w:hAnsi="Cambria Math"/>
+                <w:color w:val="FF0000"/>
+              </w:rPr>
+              <m:t>v</m:t>
+            </m:r>
+          </m:e>
+          <m:sub>
+            <m:r>
+              <w:rPr>
+                <w:rFonts w:ascii="Cambria Math" w:eastAsia="宋体" w:hAnsi="Cambria Math"/>
+                <w:color w:val="FF0000"/>
+              </w:rPr>
+              <m:t>b</m:t>
+            </m:r>
+          </m:sub>
+        </m:sSub>
+        <m:r>
+          <w:rPr>
+            <w:rFonts w:ascii="Cambria Math" w:eastAsia="宋体" w:hAnsi="Cambria Math"/>
+            <w:color w:val="FF0000"/>
+          </w:rPr>
+          <m:t>)∈E'</m:t>
+        </m:r>
+      </m:oMath>
+      <w:r>
+        <w:rPr>
+          <w:rFonts w:ascii="Times New Roman" w:eastAsia="宋体" w:hAnsi="Times New Roman" w:hint="eastAsia"/>
+          <w:color w:val="FF0000"/>
+        </w:rPr>
+        <w:t>，其中</w:t>
+      </w:r>
+      <m:oMath>
+        <m:sSub>
+          <m:sSubPr>
+            <m:ctrlPr>
+              <w:rPr>
+                <w:rFonts w:ascii="Cambria Math" w:eastAsia="宋体" w:hAnsi="Cambria Math"/>
+                <w:i/>
+                <w:color w:val="FF0000"/>
+              </w:rPr>
+            </m:ctrlPr>
+          </m:sSubPr>
+          <m:e>
+            <m:r>
+              <w:rPr>
+                <w:rFonts w:ascii="Cambria Math" w:eastAsia="宋体" w:hAnsi="Cambria Math"/>
+                <w:color w:val="FF0000"/>
+              </w:rPr>
+              <m:t>v</m:t>
+            </m:r>
+          </m:e>
+          <m:sub>
+            <m:r>
+              <w:rPr>
+                <w:rFonts w:ascii="Cambria Math" w:eastAsia="宋体" w:hAnsi="Cambria Math"/>
+                <w:color w:val="FF0000"/>
+              </w:rPr>
+              <m:t>a</m:t>
+            </m:r>
+          </m:sub>
+        </m:sSub>
+      </m:oMath>
+      <w:r>
+        <w:rPr>
+          <w:rFonts w:ascii="Times New Roman" w:eastAsia="宋体" w:hAnsi="Times New Roman" w:hint="eastAsia"/>
+          <w:color w:val="FF0000"/>
+        </w:rPr>
+        <w:t>在树</w:t>
+      </w:r>
+      <m:oMath>
+        <m:r>
+          <w:rPr>
+            <w:rFonts w:ascii="Cambria Math" w:eastAsia="宋体" w:hAnsi="Cambria Math"/>
+            <w:color w:val="FF0000"/>
+          </w:rPr>
+          <m:t>T</m:t>
+        </m:r>
+      </m:oMath>
+      <w:r>
+        <w:rPr>
+          <w:rFonts w:ascii="Times New Roman" w:eastAsia="宋体" w:hAnsi="Times New Roman" w:hint="eastAsia"/>
+          <w:color w:val="FF0000"/>
+        </w:rPr>
+        <w:t>中是</w:t>
+      </w:r>
+      <m:oMath>
+        <m:sSub>
+          <m:sSubPr>
+            <m:ctrlPr>
+              <w:rPr>
+                <w:rFonts w:ascii="Cambria Math" w:eastAsia="宋体" w:hAnsi="Cambria Math"/>
+                <w:i/>
+                <w:color w:val="FF0000"/>
+              </w:rPr>
+            </m:ctrlPr>
+          </m:sSubPr>
+          <m:e>
+            <m:r>
+              <w:rPr>
+                <w:rFonts w:ascii="Cambria Math" w:eastAsia="宋体" w:hAnsi="Cambria Math"/>
+                <w:color w:val="FF0000"/>
+              </w:rPr>
+              <m:t>v</m:t>
+            </m:r>
+          </m:e>
+          <m:sub>
+            <m:r>
+              <w:rPr>
+                <w:rFonts w:ascii="Cambria Math" w:eastAsia="宋体" w:hAnsi="Cambria Math"/>
+                <w:color w:val="FF0000"/>
+              </w:rPr>
+              <m:t>b</m:t>
+            </m:r>
+          </m:sub>
+        </m:sSub>
+      </m:oMath>
+      <w:r>
+        <w:rPr>
+          <w:rFonts w:ascii="Times New Roman" w:eastAsia="宋体" w:hAnsi="Times New Roman" w:hint="eastAsia"/>
+          <w:color w:val="FF0000"/>
+        </w:rPr>
+        <w:t>的祖先（不一定是父亲结点），那么</w:t>
+      </w:r>
+      <m:oMath>
+        <m:r>
+          <w:rPr>
+            <w:rFonts w:ascii="Cambria Math" w:eastAsia="宋体" w:hAnsi="Cambria Math" w:hint="eastAsia"/>
+            <w:color w:val="FF0000"/>
+          </w:rPr>
+          <m:t>S</m:t>
+        </m:r>
+      </m:oMath>
+      <w:r>
+        <w:rPr>
+          <w:rFonts w:ascii="Times New Roman" w:eastAsia="宋体" w:hAnsi="Times New Roman" w:hint="eastAsia"/>
+          <w:color w:val="FF0000"/>
+        </w:rPr>
+        <w:t>被称作</w:t>
+      </w:r>
+      <m:oMath>
+        <m:r>
+          <w:rPr>
+            <w:rFonts w:ascii="Cambria Math" w:eastAsia="宋体" w:hAnsi="Cambria Math"/>
+            <w:color w:val="FF0000"/>
+          </w:rPr>
+          <m:t>T</m:t>
+        </m:r>
+      </m:oMath>
+      <w:r>
+        <w:rPr>
+          <w:rFonts w:ascii="Times New Roman" w:eastAsia="宋体" w:hAnsi="Times New Roman" w:hint="eastAsia"/>
+          <w:color w:val="FF0000"/>
+        </w:rPr>
+        <w:t>的嵌入子树。</w:t>
+      </w:r>
+    </w:p>
+    <w:p>
+      <w:pPr>
+        <w:rPr>
+          <w:rFonts w:ascii="Times New Roman" w:eastAsia="宋体" w:hAnsi="Times New Roman"/>
+        </w:rPr>
+      </w:pPr>
+    </w:p>
+    <w:p>
+      <w:pPr>
+        <w:rPr>
+          <w:rFonts w:ascii="Times New Roman" w:eastAsia="宋体" w:hAnsi="Times New Roman"/>
+        </w:rPr>
+      </w:pPr>
+      <w:r>
+        <w:rPr>
+          <w:rFonts w:ascii="Times New Roman" w:eastAsia="宋体" w:hAnsi="Times New Roman" w:hint="eastAsia"/>
+        </w:rPr>
+        <w:t>3</w:t>
+      </w:r>
+      <w:r>
+        <w:rPr>
+          <w:rFonts w:ascii="Times New Roman" w:eastAsia="宋体" w:hAnsi="Times New Roman"/>
+        </w:rPr>
+        <w:t>.2 Short and Long-term Pattern Discovery</w:t>
+      </w:r>
+    </w:p>
+    <w:p>
+      <w:pPr>
+        <w:rPr>
+          <w:rFonts w:ascii="Times New Roman" w:eastAsia="宋体" w:hAnsi="Times New Roman"/>
+        </w:rPr>
+      </w:pPr>
+      <w:r>
+        <w:rPr>
+          <w:rFonts w:ascii="Times New Roman" w:eastAsia="宋体" w:hAnsi="Times New Roman" w:hint="eastAsia"/>
+        </w:rPr>
+        <w:t>W</w:t>
+      </w:r>
+      <w:r>
+        <w:rPr>
+          <w:rFonts w:ascii="Times New Roman" w:eastAsia="宋体" w:hAnsi="Times New Roman"/>
+        </w:rPr>
+        <w:t xml:space="preserve">e now </w:t>
+      </w:r>
+      <w:r>
+        <w:rPr>
+          <w:rFonts w:ascii="Times New Roman" w:eastAsia="宋体" w:hAnsi="Times New Roman"/>
+          <w:highlight w:val="yellow"/>
+        </w:rPr>
+        <w:t>formalize</w:t>
+      </w:r>
+      <w:r>
+        <w:rPr>
+          <w:rFonts w:ascii="Times New Roman" w:eastAsia="宋体" w:hAnsi="Times New Roman"/>
+          <w:color w:val="FF0000"/>
+        </w:rPr>
+        <w:t>(</w:t>
+      </w:r>
+      <w:r>
+        <w:rPr>
+          <w:rFonts w:ascii="Times New Roman" w:eastAsia="宋体" w:hAnsi="Times New Roman" w:hint="eastAsia"/>
+          <w:color w:val="FF0000"/>
+        </w:rPr>
+        <w:t>使形式化</w:t>
+      </w:r>
+      <w:r>
+        <w:rPr>
+          <w:rFonts w:ascii="Times New Roman" w:eastAsia="宋体" w:hAnsi="Times New Roman"/>
+          <w:color w:val="FF0000"/>
+        </w:rPr>
+        <w:t>)</w:t>
+      </w:r>
+      <w:r>
+        <w:rPr>
+          <w:rFonts w:ascii="Times New Roman" w:eastAsia="宋体" w:hAnsi="Times New Roman"/>
+        </w:rPr>
+        <w:t xml:space="preserve"> the two related problems studied in this paper.</w:t>
+      </w:r>
+      <w:r>
+        <w:rPr>
+          <w:rFonts w:ascii="Times New Roman" w:eastAsia="宋体" w:hAnsi="Times New Roman"/>
+        </w:rPr>
+        <w:t xml:space="preserve"> </w:t>
+      </w:r>
+      <w:r>
+        <w:rPr>
+          <w:rFonts w:ascii="Times New Roman" w:eastAsia="宋体" w:hAnsi="Times New Roman" w:hint="eastAsia"/>
+          <w:color w:val="FF0000"/>
+        </w:rPr>
+        <w:t>现在我们将本文研究的两个相关问题形式化。</w:t>
+      </w:r>
+    </w:p>
+    <w:p>
+      <w:pPr>
+        <w:rPr>
+          <w:rFonts w:ascii="Times New Roman" w:eastAsia="宋体" w:hAnsi="Times New Roman"/>
+        </w:rPr>
+      </w:pPr>
+      <w:r>
+        <w:rPr>
+          <w:rFonts w:ascii="Times New Roman" w:eastAsia="宋体" w:hAnsi="Times New Roman" w:hint="eastAsia"/>
+          <w:i/>
+          <w:iCs/>
+        </w:rPr>
+        <w:t>3</w:t>
+      </w:r>
+      <w:r>
+        <w:rPr>
+          <w:rFonts w:ascii="Times New Roman" w:eastAsia="宋体" w:hAnsi="Times New Roman"/>
+          <w:i/>
+          <w:iCs/>
+        </w:rPr>
+        <w:t>.2.1 Short-term Pattern Discovery.</w:t>
+      </w:r>
+      <w:r>
+        <w:rPr>
+          <w:rFonts w:ascii="Times New Roman" w:eastAsia="宋体" w:hAnsi="Times New Roman"/>
+        </w:rPr>
+        <w:t xml:space="preserve"> Here we seek to find common short-term propagation patterns that indicate how geospatial entities cause other entities to happen. We represent a set of weakly dependent geospatial entities as un-ordered, rooted, labeled stress, where the entities are nodes, weak dependency relations are the edges, and entity types (e.g., rain, accident, and congestion) are the labels of the nodes. Thus, given a forest </w:t>
+      </w:r>
+      <m:oMath>
+        <m:r>
+          <w:rPr>
+            <w:rFonts w:ascii="Cambria Math" w:eastAsia="宋体" w:hAnsi="Cambria Math"/>
+          </w:rPr>
+          <m:t>F={</m:t>
+        </m:r>
+        <m:sSub>
+          <m:sSubPr>
+            <m:ctrlPr>
+              <w:rPr>
+                <w:rFonts w:ascii="Cambria Math" w:eastAsia="宋体" w:hAnsi="Cambria Math"/>
+                <w:i/>
+              </w:rPr>
+            </m:ctrlPr>
+          </m:sSubPr>
+          <m:e>
+            <m:r>
+              <w:rPr>
+                <w:rFonts w:ascii="Cambria Math" w:eastAsia="宋体" w:hAnsi="Cambria Math"/>
+              </w:rPr>
+              <m:t>T</m:t>
+            </m:r>
+          </m:e>
+          <m:sub>
+            <m:r>
+              <w:rPr>
+                <w:rFonts w:ascii="Cambria Math" w:eastAsia="宋体" w:hAnsi="Cambria Math"/>
+              </w:rPr>
+              <m:t>1</m:t>
+            </m:r>
+          </m:sub>
+        </m:sSub>
+        <m:r>
+          <w:rPr>
+            <w:rFonts w:ascii="Cambria Math" w:eastAsia="宋体" w:hAnsi="Cambria Math"/>
+          </w:rPr>
+          <m:t>,</m:t>
+        </m:r>
+        <m:sSub>
+          <m:sSubPr>
+            <m:ctrlPr>
+              <w:rPr>
+                <w:rFonts w:ascii="Cambria Math" w:eastAsia="宋体" w:hAnsi="Cambria Math"/>
+                <w:i/>
+              </w:rPr>
+            </m:ctrlPr>
+          </m:sSubPr>
+          <m:e>
+            <m:r>
+              <w:rPr>
+                <w:rFonts w:ascii="Cambria Math" w:eastAsia="宋体" w:hAnsi="Cambria Math"/>
+              </w:rPr>
+              <m:t>T</m:t>
+            </m:r>
+          </m:e>
+          <m:sub>
+            <m:r>
+              <w:rPr>
+                <w:rFonts w:ascii="Cambria Math" w:eastAsia="宋体" w:hAnsi="Cambria Math"/>
+              </w:rPr>
+              <m:t>2</m:t>
+            </m:r>
+          </m:sub>
+        </m:sSub>
+        <m:r>
+          <w:rPr>
+            <w:rFonts w:ascii="Cambria Math" w:eastAsia="宋体" w:hAnsi="Cambria Math"/>
+          </w:rPr>
+          <m:t>,…,</m:t>
+        </m:r>
+        <m:sSub>
+          <m:sSubPr>
+            <m:ctrlPr>
+              <w:rPr>
+                <w:rFonts w:ascii="Cambria Math" w:eastAsia="宋体" w:hAnsi="Cambria Math"/>
+                <w:i/>
+              </w:rPr>
+            </m:ctrlPr>
+          </m:sSubPr>
+          <m:e>
+            <m:r>
+              <w:rPr>
+                <w:rFonts w:ascii="Cambria Math" w:eastAsia="宋体" w:hAnsi="Cambria Math"/>
+              </w:rPr>
+              <m:t>T</m:t>
+            </m:r>
+          </m:e>
+          <m:sub>
+            <m:r>
+              <w:rPr>
+                <w:rFonts w:ascii="Cambria Math" w:eastAsia="宋体" w:hAnsi="Cambria Math"/>
+              </w:rPr>
+              <m:t>k</m:t>
+            </m:r>
+          </m:sub>
+        </m:sSub>
+        <m:r>
+          <w:rPr>
+            <w:rFonts w:ascii="Cambria Math" w:eastAsia="宋体" w:hAnsi="Cambria Math"/>
+          </w:rPr>
+          <m:t>}</m:t>
+        </m:r>
+      </m:oMath>
+      <w:r>
+        <w:rPr>
+          <w:rFonts w:ascii="Times New Roman" w:eastAsia="宋体" w:hAnsi="Times New Roman" w:hint="eastAsia"/>
+        </w:rPr>
+        <w:t xml:space="preserve"> </w:t>
+      </w:r>
+      <w:r>
+        <w:rPr>
+          <w:rFonts w:ascii="Times New Roman" w:eastAsia="宋体" w:hAnsi="Times New Roman"/>
+        </w:rPr>
+        <w:t>of such tress</w:t>
+      </w:r>
+      <w:r>
+        <w:rPr>
+          <w:rFonts w:ascii="Times New Roman" w:eastAsia="宋体" w:hAnsi="Times New Roman"/>
+        </w:rPr>
+        <w:t xml:space="preserve">, the short-term pattern discovery problem is about finding all embedded subtrees in </w:t>
+      </w:r>
+      <m:oMath>
+        <m:r>
+          <w:rPr>
+            <w:rFonts w:ascii="Cambria Math" w:eastAsia="宋体" w:hAnsi="Cambria Math"/>
+          </w:rPr>
+          <m:t>F</m:t>
+        </m:r>
+      </m:oMath>
+      <w:r>
+        <w:rPr>
+          <w:rFonts w:ascii="Times New Roman" w:eastAsia="宋体" w:hAnsi="Times New Roman" w:hint="eastAsia"/>
+        </w:rPr>
+        <w:t xml:space="preserve"> </w:t>
+      </w:r>
+      <w:r>
+        <w:rPr>
+          <w:rFonts w:ascii="Times New Roman" w:eastAsia="宋体" w:hAnsi="Times New Roman"/>
+        </w:rPr>
+        <w:t xml:space="preserve">which are occurred relatively frequently. Formally, for a subtree </w:t>
+      </w:r>
+      <m:oMath>
+        <m:r>
+          <w:rPr>
+            <w:rFonts w:ascii="Cambria Math" w:eastAsia="宋体" w:hAnsi="Cambria Math"/>
+          </w:rPr>
+          <m:t>S</m:t>
+        </m:r>
+      </m:oMath>
+      <w:r>
+        <w:rPr>
+          <w:rFonts w:ascii="Times New Roman" w:eastAsia="宋体" w:hAnsi="Times New Roman" w:hint="eastAsia"/>
+        </w:rPr>
+        <w:t xml:space="preserve"> </w:t>
+      </w:r>
+      <w:r>
+        <w:rPr>
+          <w:rFonts w:ascii="Times New Roman" w:eastAsia="宋体" w:hAnsi="Times New Roman"/>
+        </w:rPr>
+        <w:t xml:space="preserve">and tree </w:t>
+      </w:r>
+      <m:oMath>
+        <m:r>
+          <w:rPr>
+            <w:rFonts w:ascii="Cambria Math" w:eastAsia="宋体" w:hAnsi="Cambria Math"/>
+          </w:rPr>
+          <m:t>T</m:t>
+        </m:r>
+      </m:oMath>
+      <w:r>
+        <w:rPr>
+          <w:rFonts w:ascii="Times New Roman" w:eastAsia="宋体" w:hAnsi="Times New Roman" w:hint="eastAsia"/>
+        </w:rPr>
+        <w:t xml:space="preserve"> </w:t>
+      </w:r>
+      <w:r>
+        <w:rPr>
+          <w:rFonts w:ascii="Times New Roman" w:eastAsia="宋体" w:hAnsi="Times New Roman"/>
+        </w:rPr>
+        <w:t xml:space="preserve">we define </w:t>
+      </w:r>
+      <m:oMath>
+        <m:r>
+          <w:rPr>
+            <w:rFonts w:ascii="Cambria Math" w:eastAsia="宋体" w:hAnsi="Cambria Math"/>
+          </w:rPr>
+          <m:t>support(S,T)</m:t>
+        </m:r>
+      </m:oMath>
+      <w:r>
+        <w:rPr>
+          <w:rFonts w:ascii="Times New Roman" w:eastAsia="宋体" w:hAnsi="Times New Roman" w:hint="eastAsia"/>
+        </w:rPr>
+        <w:t xml:space="preserve"> </w:t>
+      </w:r>
+      <w:r>
+        <w:rPr>
+          <w:rFonts w:ascii="Times New Roman" w:eastAsia="宋体" w:hAnsi="Times New Roman"/>
+        </w:rPr>
+        <w:t>by Equation 1:</w:t>
+      </w:r>
+    </w:p>
+    <w:p>
+      <w:pPr>
+        <w:jc w:val="center"/>
+        <w:rPr>
+          <w:rFonts w:ascii="Times New Roman" w:eastAsia="宋体" w:hAnsi="Times New Roman"/>
+        </w:rPr>
+      </w:pPr>
+      <w:r>
+        <w:rPr>
+          <w:noProof/>
+        </w:rPr>
+        <w:drawing>
+          <wp:inline distT="0" distB="0" distL="0" distR="0" wp14:anchorId="418D85FA" wp14:editId="0E595995">
+            <wp:extent cx="5274310" cy="532130"/>
+            <wp:effectExtent l="0" t="0" r="2540" b="1270"/>
+            <wp:docPr id="2" name="图片 2"/>
+            <wp:cNvGraphicFramePr>
+              <a:graphicFrameLocks xmlns:a="http://schemas.openxmlformats.org/drawingml/2006/main" noChangeAspect="1"/>
+            </wp:cNvGraphicFramePr>
+            <a:graphic xmlns:a="http://schemas.openxmlformats.org/drawingml/2006/main">
+              <a:graphicData uri="http://schemas.openxmlformats.org/drawingml/2006/picture">
+                <pic:pic xmlns:pic="http://schemas.openxmlformats.org/drawingml/2006/picture">
+                  <pic:nvPicPr>
+                    <pic:cNvPr id="1" name=""/>
+                    <pic:cNvPicPr/>
+                  </pic:nvPicPr>
+                  <pic:blipFill>
+                    <a:blip r:embed="rId7"/>
+                    <a:stretch>
+                      <a:fillRect/>
+                    </a:stretch>
+                  </pic:blipFill>
+                  <pic:spPr>
+                    <a:xfrm>
+                      <a:off x="0" y="0"/>
+                      <a:ext cx="5274310" cy="532130"/>
+                    </a:xfrm>
+                    <a:prstGeom prst="rect">
+                      <a:avLst/>
+                    </a:prstGeom>
+                  </pic:spPr>
+                </pic:pic>
+              </a:graphicData>
+            </a:graphic>
+          </wp:inline>
+        </w:drawing>
+      </w:r>
+    </w:p>
+    <w:p>
+      <w:pPr>
+        <w:jc w:val="left"/>
+        <w:rPr>
+          <w:rFonts w:ascii="Times New Roman" w:eastAsia="宋体" w:hAnsi="Times New Roman" w:hint="eastAsia"/>
+        </w:rPr>
+      </w:pPr>
     </w:p>
     <w:sectPr>
       <w:pgSz w:w="11906" w:h="16838"/>

</xml_diff>